<commit_message>
se actualizo Los problemas que se presentan situado antes del ishikawa
</commit_message>
<xml_diff>
--- a/Proyecto de Analisis para Sistema de Control de Servicios Funerarios.docx
+++ b/Proyecto de Analisis para Sistema de Control de Servicios Funerarios.docx
@@ -3089,7 +3089,16 @@
     </w:p>
     <w:p/>
     <w:p>
-      <w:r>
+      <w:pPr>
+        <w:jc w:val="both"/>
+        <w:rPr>
+          <w:bCs/>
+        </w:rPr>
+      </w:pPr>
+      <w:r>
+        <w:rPr>
+          <w:bCs/>
+        </w:rPr>
         <w:t>Funerales el consolador es una empresa de servicios que tiene más de 25 años trabajando para servirle de la mejor manera, se encuentra disponible las 24 horas del día, durante los 7 días de la semana y trata de brindarle un servicio de calidad y al mejor precio, además cuenta con diversas formas de pago, adaptándose así a su comodidad ya que cuenta con diversos planes y con cuotas muy bajas también cuenta con diferentes locales elegantes y con un personal muy dinámico para que pueda velar a su querido familiar, y darle el último adiós de la mejor manera. Cuenta con diversas sucursales donde usted puede comprar los productos que necesite, así como pan, café, flores, adornos, candelas y diversos mobiliario que usted puede utilizar, también tiene servicios de traslado dentro del país a un costo muy reducido, si usted necesita transportar al cadáver de un departamento a otro, se le hará con mucho gusto y en el lugar designado se le armara el bonito altar para que pueda velar el cadáver, además también cuenta con planes en caso que el cadáver venga de afuera del país, la funeraria lo acompañara al aeropuerto y hará el traslado al local designado. Cuenta con oficinas de servicio al cliente para que por cualquier inconveniente usted pueda ir y hablar con los encargados de ser necesario, también contamos con preparación de cadáveres hay muy bajo precio, así con carrozas fúnebres disponibles para realizar el entierro y además con ataúdes personalizados en caso de que alguno del visto no sea de su total agrado. Funerales el consolador no es el primero, pero si el mejor</w:t>
       </w:r>
     </w:p>
@@ -3621,12 +3630,21 @@
     </w:p>
     <w:p>
       <w:pPr>
-        <w:ind w:left="705"/>
-      </w:pPr>
-      <w:r>
+        <w:jc w:val="both"/>
+        <w:rPr>
+          <w:bCs/>
+        </w:rPr>
+      </w:pPr>
+      <w:r>
+        <w:rPr>
+          <w:bCs/>
+        </w:rPr>
         <w:t xml:space="preserve">Funerarias el Consolador tiene un variado entorno de trabajo desde lo servicios funerarios </w:t>
       </w:r>
       <w:r>
+        <w:rPr>
+          <w:bCs/>
+        </w:rPr>
         <w:tab/>
         <w:t>hasta la compra de materia prima y la producción de ataúdes. A continuación, se enumeran las distintas áreas de trabajo de la empresa.</w:t>
       </w:r>
@@ -3727,117 +3745,156 @@
     </w:p>
     <w:p>
       <w:pPr>
-        <w:ind w:left="1065"/>
-      </w:pPr>
-      <w:r>
-        <w:t>Dirección General</w:t>
-      </w:r>
-      <w:r>
-        <w:t xml:space="preserve">: Compuesto por los </w:t>
-      </w:r>
-      <w:r>
-        <w:t>ejecutivos responsables de las operaciones que lleva a cabo la empresa y de su rentabilidad. Aseguran el buen funcionamiento y el clima organizacional garantizando la eficiencia, productividad y desempeño general de esta.</w:t>
-      </w:r>
-      <w:r>
-        <w:t xml:space="preserve"> Además, todas las demás áreas responden ante ella y poseen un gerente en cada sucursal.</w:t>
-      </w:r>
-    </w:p>
-    <w:p>
-      <w:pPr>
-        <w:ind w:left="1065"/>
-      </w:pPr>
-    </w:p>
-    <w:p>
-      <w:pPr>
-        <w:ind w:left="1065"/>
-      </w:pPr>
-      <w:r>
+        <w:jc w:val="both"/>
+        <w:rPr>
+          <w:bCs/>
+        </w:rPr>
+      </w:pPr>
+      <w:r>
+        <w:rPr>
+          <w:bCs/>
+        </w:rPr>
+        <w:t>Dirección General: Compuesto por los ejecutivos responsables de las operaciones que lleva a cabo la empresa y de su rentabilidad. Aseguran el buen funcionamiento y el clima organizacional garantizando la eficiencia, productividad y desempeño general de esta. Además, todas las demás áreas responden ante ella y poseen un gerente en cada sucursal.</w:t>
+      </w:r>
+    </w:p>
+    <w:p>
+      <w:pPr>
+        <w:jc w:val="both"/>
+        <w:rPr>
+          <w:bCs/>
+        </w:rPr>
+      </w:pPr>
+    </w:p>
+    <w:p>
+      <w:pPr>
+        <w:jc w:val="both"/>
+        <w:rPr>
+          <w:bCs/>
+        </w:rPr>
+      </w:pPr>
+      <w:r>
+        <w:rPr>
+          <w:bCs/>
+        </w:rPr>
         <w:t>Ventas: Compuesto por empleados destinados a sobrellevar nuevos contratos para la empresa. Además, operan en todas las sucursales de la empresa y también fuera de ellas.</w:t>
       </w:r>
     </w:p>
     <w:p>
       <w:pPr>
-        <w:ind w:left="1065"/>
-      </w:pPr>
-    </w:p>
-    <w:p>
-      <w:pPr>
-        <w:ind w:left="1065"/>
-      </w:pPr>
-      <w:r>
+        <w:jc w:val="both"/>
+        <w:rPr>
+          <w:bCs/>
+        </w:rPr>
+      </w:pPr>
+    </w:p>
+    <w:p>
+      <w:pPr>
+        <w:jc w:val="both"/>
+        <w:rPr>
+          <w:bCs/>
+        </w:rPr>
+      </w:pPr>
+      <w:r>
+        <w:rPr>
+          <w:bCs/>
+        </w:rPr>
         <w:t>Logística y Operación: Componen la mayoría de los empleados de la empresa y se encargan del cumplimiento de los contratos firmados por el departamento de ventas, su rubro específicamente es sobrellevar los procesos y servicios necesario para un óptimo y digno ritual fúnebre que conlleva el trato y conservación del cadáver, el uso de un centro de eventos que la empresa dispone, carrosa fúnebres, Organización del evento, entre otros.</w:t>
       </w:r>
     </w:p>
     <w:p>
       <w:pPr>
-        <w:ind w:left="1065"/>
-      </w:pPr>
-    </w:p>
-    <w:p>
-      <w:pPr>
-        <w:ind w:left="1065"/>
-      </w:pPr>
-      <w:r>
-        <w:t>Finanzas y Contabilida</w:t>
-      </w:r>
-      <w:r>
-        <w:t>d: Compuestos por un comité de empleados especializados en el área contable, sobrellevan los aspectos contables y económicos de la empresa buscando siempre un crecimiento y desarrollo de esta.</w:t>
-      </w:r>
-    </w:p>
-    <w:p>
-      <w:pPr>
-        <w:ind w:left="1065"/>
-      </w:pPr>
-    </w:p>
-    <w:p>
-      <w:pPr>
-        <w:ind w:left="1065"/>
-      </w:pPr>
-      <w:r>
-        <w:t>Marketing</w:t>
-      </w:r>
-      <w:r>
-        <w:t xml:space="preserve">: Compuesto por un pequeño grupo de empleados encargados </w:t>
-      </w:r>
-      <w:r>
-        <w:t xml:space="preserve">del desarrollo de las estrategias necesarias para posicionarse en el mercado, darse a conocer, mejorar la oferta y aumentar las ventas de su producto o </w:t>
-      </w:r>
-      <w:r>
+        <w:jc w:val="both"/>
+        <w:rPr>
+          <w:bCs/>
+        </w:rPr>
+      </w:pPr>
+    </w:p>
+    <w:p>
+      <w:pPr>
+        <w:jc w:val="both"/>
+        <w:rPr>
+          <w:bCs/>
+        </w:rPr>
+      </w:pPr>
+      <w:r>
+        <w:rPr>
+          <w:bCs/>
+        </w:rPr>
+        <w:t>Finanzas y Contabilidad: Compuestos por un comité de empleados especializados en el área contable, sobrellevan los aspectos contables y económicos de la empresa buscando siempre un crecimiento y desarrollo de esta.</w:t>
+      </w:r>
+    </w:p>
+    <w:p>
+      <w:pPr>
+        <w:jc w:val="both"/>
+        <w:rPr>
+          <w:bCs/>
+        </w:rPr>
+      </w:pPr>
+    </w:p>
+    <w:p>
+      <w:pPr>
+        <w:jc w:val="both"/>
+        <w:rPr>
+          <w:bCs/>
+        </w:rPr>
+      </w:pPr>
+      <w:r>
+        <w:rPr>
+          <w:bCs/>
+        </w:rPr>
+        <w:t>Marketing: Compuesto por un pequeño grupo de empleados encargados del desarrollo de las estrategias necesarias para posicionarse en el mercado, darse a conocer, mejorar la oferta y aumentar las ventas de su producto o servicio, mediante estas funciones: Estudio del mercado, Promoción de ventas y Atención al cliente.</w:t>
+      </w:r>
+    </w:p>
+    <w:p>
+      <w:pPr>
+        <w:jc w:val="both"/>
+        <w:rPr>
+          <w:bCs/>
+        </w:rPr>
+      </w:pPr>
+    </w:p>
+    <w:p>
+      <w:pPr>
+        <w:jc w:val="both"/>
+        <w:rPr>
+          <w:bCs/>
+        </w:rPr>
+      </w:pPr>
+      <w:r>
+        <w:rPr>
+          <w:bCs/>
+        </w:rPr>
         <w:lastRenderedPageBreak/>
-        <w:t>servicio, mediante estas funciones:</w:t>
-      </w:r>
-      <w:r>
-        <w:t xml:space="preserve"> Estudio del mercado, Promoción de ventas y Atención al cliente.</w:t>
-      </w:r>
-    </w:p>
-    <w:p>
-      <w:pPr>
-        <w:ind w:left="1065"/>
-      </w:pPr>
-    </w:p>
-    <w:p>
-      <w:pPr>
-        <w:ind w:left="1065"/>
-      </w:pPr>
-      <w:r>
         <w:t>Compras: Compuesto por un pequeño grupo de empleados encargados de abastecer a las distintas sucursales de los insumos y medios necesarios para operar y también a los distintos talleres de fabricación de productos.</w:t>
       </w:r>
     </w:p>
     <w:p>
       <w:pPr>
-        <w:ind w:left="1065"/>
-      </w:pPr>
-    </w:p>
-    <w:p>
-      <w:pPr>
-        <w:ind w:left="1065"/>
-      </w:pPr>
-    </w:p>
-    <w:p>
-      <w:pPr>
-        <w:ind w:left="1065"/>
-      </w:pPr>
-      <w:r>
+        <w:jc w:val="both"/>
+        <w:rPr>
+          <w:bCs/>
+        </w:rPr>
+      </w:pPr>
+    </w:p>
+    <w:p>
+      <w:pPr>
+        <w:jc w:val="both"/>
+        <w:rPr>
+          <w:bCs/>
+        </w:rPr>
+      </w:pPr>
+    </w:p>
+    <w:p>
+      <w:pPr>
+        <w:jc w:val="both"/>
+        <w:rPr>
+          <w:bCs/>
+        </w:rPr>
+      </w:pPr>
+      <w:r>
+        <w:rPr>
+          <w:bCs/>
+        </w:rPr>
         <w:t>Producción: Compuestos por empleados especializados en la transformación de la materia prima proporcionada por el departamento de ventas en productos y herramientas que la empresa usara para los contratos, específicamente ataúdes y además ofrecen al cliente el desarrollo de ataúdes personalizados.</w:t>
       </w:r>
     </w:p>
@@ -4143,8 +4200,6 @@
       <w:r>
         <w:t>Nota. En formato de mensaje. Ej. Información de nuevos productos</w:t>
       </w:r>
-      <w:bookmarkStart w:id="12" w:name="_GoBack"/>
-      <w:bookmarkEnd w:id="12"/>
     </w:p>
     <w:p>
       <w:pPr>
@@ -4165,13 +4220,13 @@
         </w:rPr>
         <w:t xml:space="preserve">  </w:t>
       </w:r>
-      <w:bookmarkStart w:id="13" w:name="_Toc66814621"/>
-      <w:bookmarkStart w:id="14" w:name="_Toc69308003"/>
+      <w:bookmarkStart w:id="12" w:name="_Toc66814621"/>
+      <w:bookmarkStart w:id="13" w:name="_Toc69308003"/>
       <w:r>
         <w:t>2.1.2 Actividades del proyecto</w:t>
       </w:r>
+      <w:bookmarkEnd w:id="12"/>
       <w:bookmarkEnd w:id="13"/>
-      <w:bookmarkEnd w:id="14"/>
       <w:r>
         <w:t xml:space="preserve"> </w:t>
       </w:r>
@@ -4206,8 +4261,8 @@
         <w:spacing w:line="276" w:lineRule="auto"/>
         <w:outlineLvl w:val="2"/>
       </w:pPr>
-      <w:bookmarkStart w:id="15" w:name="_Toc66814622"/>
-      <w:bookmarkStart w:id="16" w:name="_Toc69308004"/>
+      <w:bookmarkStart w:id="14" w:name="_Toc66814622"/>
+      <w:bookmarkStart w:id="15" w:name="_Toc69308004"/>
       <w:r>
         <w:t>2.1.</w:t>
       </w:r>
@@ -4217,8 +4272,8 @@
       <w:r>
         <w:t>.1 Tabla de actividades</w:t>
       </w:r>
+      <w:bookmarkEnd w:id="14"/>
       <w:bookmarkEnd w:id="15"/>
-      <w:bookmarkEnd w:id="16"/>
       <w:r>
         <w:t xml:space="preserve">  </w:t>
       </w:r>
@@ -4244,8 +4299,8 @@
         <w:spacing w:line="276" w:lineRule="auto"/>
         <w:outlineLvl w:val="2"/>
       </w:pPr>
-      <w:bookmarkStart w:id="17" w:name="_Toc66814623"/>
-      <w:bookmarkStart w:id="18" w:name="_Toc69308005"/>
+      <w:bookmarkStart w:id="16" w:name="_Toc66814623"/>
+      <w:bookmarkStart w:id="17" w:name="_Toc69308005"/>
       <w:r>
         <w:t>2.1.</w:t>
       </w:r>
@@ -4259,8 +4314,8 @@
       <w:r>
         <w:t>Gant</w:t>
       </w:r>
+      <w:bookmarkEnd w:id="16"/>
       <w:bookmarkEnd w:id="17"/>
-      <w:bookmarkEnd w:id="18"/>
       <w:proofErr w:type="spellEnd"/>
       <w:r>
         <w:t xml:space="preserve"> </w:t>
@@ -4292,8 +4347,8 @@
         <w:spacing w:line="276" w:lineRule="auto"/>
         <w:outlineLvl w:val="2"/>
       </w:pPr>
-      <w:bookmarkStart w:id="19" w:name="_Toc66814624"/>
-      <w:bookmarkStart w:id="20" w:name="_Toc69308006"/>
+      <w:bookmarkStart w:id="18" w:name="_Toc66814624"/>
+      <w:bookmarkStart w:id="19" w:name="_Toc69308006"/>
       <w:r>
         <w:t>2.1.</w:t>
       </w:r>
@@ -4307,8 +4362,8 @@
       <w:r>
         <w:t>Pert</w:t>
       </w:r>
+      <w:bookmarkEnd w:id="18"/>
       <w:bookmarkEnd w:id="19"/>
-      <w:bookmarkEnd w:id="20"/>
       <w:proofErr w:type="spellEnd"/>
       <w:r>
         <w:t xml:space="preserve"> </w:t>
@@ -4391,11 +4446,14 @@
         <w:pStyle w:val="Ttulo2"/>
         <w:ind w:left="0" w:firstLine="0"/>
       </w:pPr>
-      <w:bookmarkStart w:id="21" w:name="_Toc69308007"/>
-      <w:r>
-        <w:t>2.2 análisis del problema</w:t>
-      </w:r>
-      <w:bookmarkEnd w:id="21"/>
+      <w:bookmarkStart w:id="20" w:name="_Toc69308007"/>
+      <w:r>
+        <w:t>2.2 A</w:t>
+      </w:r>
+      <w:r>
+        <w:t>nálisis del problema</w:t>
+      </w:r>
+      <w:bookmarkEnd w:id="20"/>
       <w:r>
         <w:t xml:space="preserve"> </w:t>
       </w:r>
@@ -4442,11 +4500,11 @@
         </w:rPr>
         <w:tab/>
       </w:r>
-      <w:bookmarkStart w:id="22" w:name="_Toc69308008"/>
+      <w:bookmarkStart w:id="21" w:name="_Toc69308008"/>
       <w:r>
         <w:t>2.2.1 Estudio de la situación actual</w:t>
       </w:r>
-      <w:bookmarkEnd w:id="22"/>
+      <w:bookmarkEnd w:id="21"/>
       <w:r>
         <w:t xml:space="preserve">  </w:t>
       </w:r>
@@ -4458,6 +4516,7 @@
     </w:p>
     <w:p>
       <w:pPr>
+        <w:jc w:val="both"/>
         <w:rPr>
           <w:bCs/>
         </w:rPr>
@@ -4466,7 +4525,55 @@
         <w:rPr>
           <w:bCs/>
         </w:rPr>
-        <w:t xml:space="preserve">La funeraria “El Consolador” carece de un sistema que le ayude a gestionar y almacenar la información de sus contratos y de lo que estos aportan a la empresa, tampoco cuenta con un control virtual de sus clientes, de sus empleados y sucursales. Por lo que la información que conservan y manejan sufre vulnerabilidad, desorden e ineficiencia. </w:t>
+        <w:t xml:space="preserve">La funeraria “El Consolador” carece de un sistema </w:t>
+      </w:r>
+      <w:r>
+        <w:rPr>
+          <w:bCs/>
+        </w:rPr>
+        <w:t xml:space="preserve">de información </w:t>
+      </w:r>
+      <w:r>
+        <w:rPr>
+          <w:bCs/>
+        </w:rPr>
+        <w:t xml:space="preserve">que le ayude a gestionar y almacenar sus </w:t>
+      </w:r>
+      <w:r>
+        <w:rPr>
+          <w:bCs/>
+        </w:rPr>
+        <w:t xml:space="preserve">servicios y contratos, </w:t>
+      </w:r>
+      <w:r>
+        <w:rPr>
+          <w:bCs/>
+        </w:rPr>
+        <w:t>de lo que estos aportan a la empresa, tampoco cuenta con un control virtual de s</w:t>
+      </w:r>
+      <w:r>
+        <w:rPr>
+          <w:bCs/>
+        </w:rPr>
+        <w:t xml:space="preserve">us clientes, de sus empleados, </w:t>
+      </w:r>
+      <w:r>
+        <w:rPr>
+          <w:bCs/>
+        </w:rPr>
+        <w:t>sucursales</w:t>
+      </w:r>
+      <w:r>
+        <w:rPr>
+          <w:bCs/>
+        </w:rPr>
+        <w:t xml:space="preserve"> y gerentes</w:t>
+      </w:r>
+      <w:r>
+        <w:rPr>
+          <w:bCs/>
+        </w:rPr>
+        <w:t xml:space="preserve">. Por lo que la información que conservan y manejan sufre vulnerabilidad, desorden e ineficiencia. </w:t>
       </w:r>
     </w:p>
     <w:p>
@@ -4501,47 +4608,164 @@
     </w:p>
     <w:p>
       <w:pPr>
+        <w:pStyle w:val="Prrafodelista"/>
+        <w:numPr>
+          <w:ilvl w:val="0"/>
+          <w:numId w:val="7"/>
+        </w:numPr>
         <w:rPr>
           <w:bCs/>
-          <w:lang w:val="es-ES"/>
         </w:rPr>
       </w:pPr>
       <w:r>
         <w:rPr>
           <w:bCs/>
-          <w:lang w:val="es-ES"/>
-        </w:rPr>
-        <w:t>-No se tiene un control preciso y sistemático de los contratos que la empresa firma.</w:t>
-      </w:r>
-    </w:p>
-    <w:p>
-      <w:pPr>
+        </w:rPr>
+        <w:t xml:space="preserve">No se tiene un control, registro y almacenaje </w:t>
+      </w:r>
+      <w:r>
         <w:rPr>
           <w:bCs/>
-          <w:lang w:val="es-ES"/>
-        </w:rPr>
-      </w:pPr>
+        </w:rPr>
+        <w:t>preciso y sistemático de los</w:t>
+      </w:r>
       <w:r>
         <w:rPr>
           <w:bCs/>
-          <w:lang w:val="es-ES"/>
-        </w:rPr>
-        <w:t>-No se tiene control de los empleados de la empresa tampoco de las sucursales y gerentes de esta.</w:t>
-      </w:r>
-    </w:p>
-    <w:p>
-      <w:pPr>
+        </w:rPr>
+        <w:t xml:space="preserve"> servicios y</w:t>
+      </w:r>
+      <w:r>
         <w:rPr>
           <w:bCs/>
-          <w:lang w:val="es-ES"/>
-        </w:rPr>
-      </w:pPr>
+        </w:rPr>
+        <w:t xml:space="preserve"> contratos que la empresa firma</w:t>
+      </w:r>
       <w:r>
         <w:rPr>
           <w:bCs/>
-          <w:lang w:val="es-ES"/>
-        </w:rPr>
-        <w:t>-No se tiene control de los clientes de la empresa</w:t>
+        </w:rPr>
+        <w:t xml:space="preserve">, ya que </w:t>
+      </w:r>
+      <w:r>
+        <w:rPr>
+          <w:bCs/>
+        </w:rPr>
+        <w:t>es únicamente manual y en físico respectivamente.</w:t>
+      </w:r>
+      <w:r>
+        <w:rPr>
+          <w:bCs/>
+        </w:rPr>
+        <w:t xml:space="preserve"> </w:t>
+      </w:r>
+      <w:r>
+        <w:rPr>
+          <w:bCs/>
+        </w:rPr>
+        <w:t xml:space="preserve"> </w:t>
+      </w:r>
+    </w:p>
+    <w:p>
+      <w:pPr>
+        <w:pStyle w:val="Prrafodelista"/>
+        <w:numPr>
+          <w:ilvl w:val="0"/>
+          <w:numId w:val="7"/>
+        </w:numPr>
+        <w:rPr>
+          <w:bCs/>
+        </w:rPr>
+      </w:pPr>
+      <w:r>
+        <w:rPr>
+          <w:bCs/>
+        </w:rPr>
+        <w:t>No se tiene control de los clientes de la empresa.</w:t>
+      </w:r>
+    </w:p>
+    <w:p>
+      <w:pPr>
+        <w:pStyle w:val="Prrafodelista"/>
+        <w:numPr>
+          <w:ilvl w:val="0"/>
+          <w:numId w:val="7"/>
+        </w:numPr>
+        <w:rPr>
+          <w:bCs/>
+        </w:rPr>
+      </w:pPr>
+      <w:r>
+        <w:rPr>
+          <w:bCs/>
+        </w:rPr>
+        <w:t xml:space="preserve">No se tiene </w:t>
+      </w:r>
+      <w:r>
+        <w:rPr>
+          <w:bCs/>
+        </w:rPr>
+        <w:t xml:space="preserve">un sistema de </w:t>
+      </w:r>
+      <w:r>
+        <w:rPr>
+          <w:bCs/>
+        </w:rPr>
+        <w:t xml:space="preserve">control </w:t>
+      </w:r>
+      <w:r>
+        <w:rPr>
+          <w:bCs/>
+        </w:rPr>
+        <w:t xml:space="preserve">general </w:t>
+      </w:r>
+      <w:r>
+        <w:rPr>
+          <w:bCs/>
+        </w:rPr>
+        <w:t>de e</w:t>
+      </w:r>
+      <w:r>
+        <w:rPr>
+          <w:bCs/>
+        </w:rPr>
+        <w:t xml:space="preserve">mpleados </w:t>
+      </w:r>
+      <w:r>
+        <w:rPr>
+          <w:bCs/>
+        </w:rPr>
+        <w:t xml:space="preserve">de la </w:t>
+      </w:r>
+      <w:r>
+        <w:rPr>
+          <w:bCs/>
+        </w:rPr>
+        <w:t xml:space="preserve">empresa, </w:t>
+      </w:r>
+      <w:r>
+        <w:rPr>
+          <w:bCs/>
+        </w:rPr>
+        <w:t>de las sucursales</w:t>
+      </w:r>
+      <w:r>
+        <w:rPr>
+          <w:bCs/>
+        </w:rPr>
+        <w:t xml:space="preserve"> a las cuales pertenecen éstos</w:t>
+      </w:r>
+      <w:r>
+        <w:rPr>
+          <w:bCs/>
+        </w:rPr>
+        <w:t xml:space="preserve"> y gerentes de esta.</w:t>
+      </w:r>
+      <w:r>
+        <w:rPr>
+          <w:bCs/>
+        </w:rPr>
+        <w:t xml:space="preserve"> </w:t>
       </w:r>
     </w:p>
     <w:p>
@@ -4601,7 +4825,7 @@
       <w:pPr>
         <w:pStyle w:val="Ttulo3"/>
       </w:pPr>
-      <w:bookmarkStart w:id="23" w:name="_Toc69308009"/>
+      <w:bookmarkStart w:id="22" w:name="_Toc69308009"/>
       <w:r>
         <w:rPr>
           <w:noProof/>
@@ -4666,7 +4890,7 @@
       <w:r>
         <w:t>2.2.3 Modelo de Ishikawa (Espina de pescado)</w:t>
       </w:r>
-      <w:bookmarkEnd w:id="23"/>
+      <w:bookmarkEnd w:id="22"/>
       <w:r>
         <w:t xml:space="preserve"> </w:t>
       </w:r>
@@ -4681,7 +4905,10 @@
       </w:pPr>
     </w:p>
     <w:p/>
-    <w:p/>
+    <w:p>
+      <w:bookmarkStart w:id="23" w:name="_GoBack"/>
+      <w:bookmarkEnd w:id="23"/>
+    </w:p>
     <w:p/>
     <w:p/>
     <w:p/>
@@ -4751,7 +4978,16 @@
                 <w:sz w:val="16"/>
                 <w:szCs w:val="16"/>
               </w:rPr>
-              <w:t>Problema U Oportunidad</w:t>
+              <w:t>Problema/</w:t>
+            </w:r>
+            <w:r>
+              <w:rPr>
+                <w:rFonts w:asciiTheme="minorHAnsi" w:eastAsiaTheme="minorHAnsi" w:hAnsiTheme="minorHAnsi" w:cstheme="minorBidi"/>
+                <w:color w:val="auto"/>
+                <w:sz w:val="16"/>
+                <w:szCs w:val="16"/>
+              </w:rPr>
+              <w:t xml:space="preserve"> Oportunidad</w:t>
             </w:r>
           </w:p>
         </w:tc>
@@ -4777,7 +5013,25 @@
                 <w:sz w:val="16"/>
                 <w:szCs w:val="16"/>
               </w:rPr>
-              <w:t>Causa Y Efecto</w:t>
+              <w:t>Causas/</w:t>
+            </w:r>
+            <w:r>
+              <w:rPr>
+                <w:rFonts w:asciiTheme="minorHAnsi" w:eastAsiaTheme="minorHAnsi" w:hAnsiTheme="minorHAnsi" w:cstheme="minorBidi"/>
+                <w:color w:val="auto"/>
+                <w:sz w:val="16"/>
+                <w:szCs w:val="16"/>
+              </w:rPr>
+              <w:t xml:space="preserve"> Efecto</w:t>
+            </w:r>
+            <w:r>
+              <w:rPr>
+                <w:rFonts w:asciiTheme="minorHAnsi" w:eastAsiaTheme="minorHAnsi" w:hAnsiTheme="minorHAnsi" w:cstheme="minorBidi"/>
+                <w:color w:val="auto"/>
+                <w:sz w:val="16"/>
+                <w:szCs w:val="16"/>
+              </w:rPr>
+              <w:t>s</w:t>
             </w:r>
           </w:p>
         </w:tc>
@@ -4803,7 +5057,16 @@
                 <w:sz w:val="16"/>
                 <w:szCs w:val="16"/>
               </w:rPr>
-              <w:t>Objetivos Del Sistema</w:t>
+              <w:t>Objetivos d</w:t>
+            </w:r>
+            <w:r>
+              <w:rPr>
+                <w:rFonts w:asciiTheme="minorHAnsi" w:eastAsiaTheme="minorHAnsi" w:hAnsiTheme="minorHAnsi" w:cstheme="minorBidi"/>
+                <w:color w:val="auto"/>
+                <w:sz w:val="16"/>
+                <w:szCs w:val="16"/>
+              </w:rPr>
+              <w:t>el Sistema</w:t>
             </w:r>
           </w:p>
         </w:tc>
@@ -4829,7 +5092,16 @@
                 <w:sz w:val="16"/>
                 <w:szCs w:val="16"/>
               </w:rPr>
-              <w:t>Limitaciones Del Sistema</w:t>
+              <w:t>Limitaciones d</w:t>
+            </w:r>
+            <w:r>
+              <w:rPr>
+                <w:rFonts w:asciiTheme="minorHAnsi" w:eastAsiaTheme="minorHAnsi" w:hAnsiTheme="minorHAnsi" w:cstheme="minorBidi"/>
+                <w:color w:val="auto"/>
+                <w:sz w:val="16"/>
+                <w:szCs w:val="16"/>
+              </w:rPr>
+              <w:t>el Sistema</w:t>
             </w:r>
           </w:p>
         </w:tc>
@@ -5184,7 +5456,6 @@
               </w:rPr>
               <w:t xml:space="preserve">Reportes y control de créditos </w:t>
             </w:r>
-            <w:proofErr w:type="spellStart"/>
             <w:r>
               <w:rPr>
                 <w:rFonts w:eastAsiaTheme="minorHAnsi"/>
@@ -5192,9 +5463,8 @@
                 <w:sz w:val="16"/>
                 <w:szCs w:val="16"/>
               </w:rPr>
-              <w:t>mas</w:t>
-            </w:r>
-            <w:proofErr w:type="spellEnd"/>
+              <w:t>más</w:t>
+            </w:r>
             <w:r>
               <w:rPr>
                 <w:rFonts w:eastAsiaTheme="minorHAnsi"/>
@@ -6146,7 +6416,6 @@
       </w:pPr>
       <w:bookmarkStart w:id="25" w:name="_Toc69308011"/>
       <w:r>
-        <w:lastRenderedPageBreak/>
         <w:t>2.3 Identificación de requerimientos</w:t>
       </w:r>
       <w:bookmarkEnd w:id="25"/>
@@ -6741,7 +7010,6 @@
         <w:pStyle w:val="Ttulo3"/>
       </w:pPr>
       <w:r>
-        <w:lastRenderedPageBreak/>
         <w:t xml:space="preserve"> </w:t>
       </w:r>
       <w:bookmarkStart w:id="27" w:name="_Toc69308013"/>
@@ -7107,6 +7375,7 @@
         </w:numPr>
       </w:pPr>
       <w:r>
+        <w:lastRenderedPageBreak/>
         <w:t xml:space="preserve">Modificar los datos a </w:t>
       </w:r>
       <w:r>
@@ -7122,7 +7391,6 @@
         </w:numPr>
       </w:pPr>
       <w:r>
-        <w:lastRenderedPageBreak/>
         <w:t xml:space="preserve">Dar clic en </w:t>
       </w:r>
       <w:r>
@@ -10230,9 +10498,9 @@
     </w:lvl>
   </w:abstractNum>
   <w:abstractNum w:abstractNumId="2">
-    <w:nsid w:val="3629721A"/>
+    <w:nsid w:val="10B826B4"/>
     <w:multiLevelType w:val="hybridMultilevel"/>
-    <w:tmpl w:val="3E42FEBC"/>
+    <w:tmpl w:val="FE06B6FE"/>
     <w:lvl w:ilvl="0" w:tplc="0C0A0001">
       <w:start w:val="1"/>
       <w:numFmt w:val="bullet"/>
@@ -10343,9 +10611,9 @@
     </w:lvl>
   </w:abstractNum>
   <w:abstractNum w:abstractNumId="3">
-    <w:nsid w:val="43E6090E"/>
+    <w:nsid w:val="3629721A"/>
     <w:multiLevelType w:val="hybridMultilevel"/>
-    <w:tmpl w:val="FC0024A2"/>
+    <w:tmpl w:val="3E42FEBC"/>
     <w:lvl w:ilvl="0" w:tplc="0C0A0001">
       <w:start w:val="1"/>
       <w:numFmt w:val="bullet"/>
@@ -10456,9 +10724,9 @@
     </w:lvl>
   </w:abstractNum>
   <w:abstractNum w:abstractNumId="4">
-    <w:nsid w:val="5094734D"/>
+    <w:nsid w:val="43E6090E"/>
     <w:multiLevelType w:val="hybridMultilevel"/>
-    <w:tmpl w:val="50B0D7F4"/>
+    <w:tmpl w:val="FC0024A2"/>
     <w:lvl w:ilvl="0" w:tplc="0C0A0001">
       <w:start w:val="1"/>
       <w:numFmt w:val="bullet"/>
@@ -10569,6 +10837,119 @@
     </w:lvl>
   </w:abstractNum>
   <w:abstractNum w:abstractNumId="5">
+    <w:nsid w:val="5094734D"/>
+    <w:multiLevelType w:val="hybridMultilevel"/>
+    <w:tmpl w:val="50B0D7F4"/>
+    <w:lvl w:ilvl="0" w:tplc="0C0A0001">
+      <w:start w:val="1"/>
+      <w:numFmt w:val="bullet"/>
+      <w:lvlText w:val=""/>
+      <w:lvlJc w:val="left"/>
+      <w:pPr>
+        <w:ind w:left="1430" w:hanging="360"/>
+      </w:pPr>
+      <w:rPr>
+        <w:rFonts w:ascii="Symbol" w:hAnsi="Symbol" w:hint="default"/>
+      </w:rPr>
+    </w:lvl>
+    <w:lvl w:ilvl="1" w:tplc="0C0A0003" w:tentative="1">
+      <w:start w:val="1"/>
+      <w:numFmt w:val="bullet"/>
+      <w:lvlText w:val="o"/>
+      <w:lvlJc w:val="left"/>
+      <w:pPr>
+        <w:ind w:left="2150" w:hanging="360"/>
+      </w:pPr>
+      <w:rPr>
+        <w:rFonts w:ascii="Courier New" w:hAnsi="Courier New" w:cs="Courier New" w:hint="default"/>
+      </w:rPr>
+    </w:lvl>
+    <w:lvl w:ilvl="2" w:tplc="0C0A0005" w:tentative="1">
+      <w:start w:val="1"/>
+      <w:numFmt w:val="bullet"/>
+      <w:lvlText w:val=""/>
+      <w:lvlJc w:val="left"/>
+      <w:pPr>
+        <w:ind w:left="2870" w:hanging="360"/>
+      </w:pPr>
+      <w:rPr>
+        <w:rFonts w:ascii="Wingdings" w:hAnsi="Wingdings" w:hint="default"/>
+      </w:rPr>
+    </w:lvl>
+    <w:lvl w:ilvl="3" w:tplc="0C0A0001" w:tentative="1">
+      <w:start w:val="1"/>
+      <w:numFmt w:val="bullet"/>
+      <w:lvlText w:val=""/>
+      <w:lvlJc w:val="left"/>
+      <w:pPr>
+        <w:ind w:left="3590" w:hanging="360"/>
+      </w:pPr>
+      <w:rPr>
+        <w:rFonts w:ascii="Symbol" w:hAnsi="Symbol" w:hint="default"/>
+      </w:rPr>
+    </w:lvl>
+    <w:lvl w:ilvl="4" w:tplc="0C0A0003" w:tentative="1">
+      <w:start w:val="1"/>
+      <w:numFmt w:val="bullet"/>
+      <w:lvlText w:val="o"/>
+      <w:lvlJc w:val="left"/>
+      <w:pPr>
+        <w:ind w:left="4310" w:hanging="360"/>
+      </w:pPr>
+      <w:rPr>
+        <w:rFonts w:ascii="Courier New" w:hAnsi="Courier New" w:cs="Courier New" w:hint="default"/>
+      </w:rPr>
+    </w:lvl>
+    <w:lvl w:ilvl="5" w:tplc="0C0A0005" w:tentative="1">
+      <w:start w:val="1"/>
+      <w:numFmt w:val="bullet"/>
+      <w:lvlText w:val=""/>
+      <w:lvlJc w:val="left"/>
+      <w:pPr>
+        <w:ind w:left="5030" w:hanging="360"/>
+      </w:pPr>
+      <w:rPr>
+        <w:rFonts w:ascii="Wingdings" w:hAnsi="Wingdings" w:hint="default"/>
+      </w:rPr>
+    </w:lvl>
+    <w:lvl w:ilvl="6" w:tplc="0C0A0001" w:tentative="1">
+      <w:start w:val="1"/>
+      <w:numFmt w:val="bullet"/>
+      <w:lvlText w:val=""/>
+      <w:lvlJc w:val="left"/>
+      <w:pPr>
+        <w:ind w:left="5750" w:hanging="360"/>
+      </w:pPr>
+      <w:rPr>
+        <w:rFonts w:ascii="Symbol" w:hAnsi="Symbol" w:hint="default"/>
+      </w:rPr>
+    </w:lvl>
+    <w:lvl w:ilvl="7" w:tplc="0C0A0003" w:tentative="1">
+      <w:start w:val="1"/>
+      <w:numFmt w:val="bullet"/>
+      <w:lvlText w:val="o"/>
+      <w:lvlJc w:val="left"/>
+      <w:pPr>
+        <w:ind w:left="6470" w:hanging="360"/>
+      </w:pPr>
+      <w:rPr>
+        <w:rFonts w:ascii="Courier New" w:hAnsi="Courier New" w:cs="Courier New" w:hint="default"/>
+      </w:rPr>
+    </w:lvl>
+    <w:lvl w:ilvl="8" w:tplc="0C0A0005" w:tentative="1">
+      <w:start w:val="1"/>
+      <w:numFmt w:val="bullet"/>
+      <w:lvlText w:val=""/>
+      <w:lvlJc w:val="left"/>
+      <w:pPr>
+        <w:ind w:left="7190" w:hanging="360"/>
+      </w:pPr>
+      <w:rPr>
+        <w:rFonts w:ascii="Wingdings" w:hAnsi="Wingdings" w:hint="default"/>
+      </w:rPr>
+    </w:lvl>
+  </w:abstractNum>
+  <w:abstractNum w:abstractNumId="6">
     <w:nsid w:val="5CA73AB2"/>
     <w:multiLevelType w:val="multilevel"/>
     <w:tmpl w:val="168EB6FA"/>
@@ -10718,22 +11099,25 @@
     </w:lvl>
   </w:abstractNum>
   <w:num w:numId="1">
-    <w:abstractNumId w:val="5"/>
+    <w:abstractNumId w:val="6"/>
   </w:num>
   <w:num w:numId="2">
     <w:abstractNumId w:val="1"/>
   </w:num>
   <w:num w:numId="3">
+    <w:abstractNumId w:val="4"/>
+  </w:num>
+  <w:num w:numId="4">
     <w:abstractNumId w:val="3"/>
   </w:num>
-  <w:num w:numId="4">
-    <w:abstractNumId w:val="2"/>
-  </w:num>
   <w:num w:numId="5">
-    <w:abstractNumId w:val="4"/>
+    <w:abstractNumId w:val="5"/>
   </w:num>
   <w:num w:numId="6">
     <w:abstractNumId w:val="0"/>
+  </w:num>
+  <w:num w:numId="7">
+    <w:abstractNumId w:val="2"/>
   </w:num>
 </w:numbering>
 </file>
@@ -11851,7 +12235,7 @@
 </file>
 
 <file path=customXml/itemProps1.xml><?xml version="1.0" encoding="utf-8"?>
-<ds:datastoreItem xmlns:ds="http://schemas.openxmlformats.org/officeDocument/2006/customXml" ds:itemID="{A5D22BB9-6119-4DA0-A8F8-F6E0F8909E80}">
+<ds:datastoreItem xmlns:ds="http://schemas.openxmlformats.org/officeDocument/2006/customXml" ds:itemID="{72DF4139-9233-4AFE-974C-4CBC9724E1F7}">
   <ds:schemaRefs>
     <ds:schemaRef ds:uri="http://schemas.openxmlformats.org/officeDocument/2006/bibliography"/>
   </ds:schemaRefs>

</xml_diff>

<commit_message>
se actualizo las historias de usuarios
</commit_message>
<xml_diff>
--- a/Proyecto de Analisis para Sistema de Control de Servicios Funerarios.docx
+++ b/Proyecto de Analisis para Sistema de Control de Servicios Funerarios.docx
@@ -6719,7 +6719,7 @@
         <w:tabs>
           <w:tab w:val="center" w:pos="1957"/>
         </w:tabs>
-        <w:ind w:left="708" w:firstLine="0"/>
+        <w:ind w:left="723" w:firstLine="0"/>
         <w:rPr>
           <w:lang w:val="es-ES"/>
         </w:rPr>
@@ -6735,18 +6735,6 @@
           <w:lang w:val="es-ES"/>
         </w:rPr>
       </w:pPr>
-      <w:r>
-        <w:rPr>
-          <w:lang w:val="es-ES"/>
-        </w:rPr>
-        <w:t xml:space="preserve">*Historia: Control de </w:t>
-      </w:r>
-      <w:r>
-        <w:rPr>
-          <w:lang w:val="es-ES"/>
-        </w:rPr>
-        <w:t>registros de contratos del sistema</w:t>
-      </w:r>
     </w:p>
     <w:p>
       <w:pPr>
@@ -6762,7 +6750,13 @@
         <w:rPr>
           <w:lang w:val="es-ES"/>
         </w:rPr>
-        <w:t>Como: usuario del sistema</w:t>
+        <w:tab/>
+      </w:r>
+      <w:r>
+        <w:rPr>
+          <w:lang w:val="es-ES"/>
+        </w:rPr>
+        <w:t>*Historia: Formulario para iniciar sesión</w:t>
       </w:r>
     </w:p>
     <w:p>
@@ -6779,7 +6773,7 @@
         <w:rPr>
           <w:lang w:val="es-ES"/>
         </w:rPr>
-        <w:t>Quiero: un formulario, para poder Registrar los contratos al sistema</w:t>
+        <w:t>Como: usuario</w:t>
       </w:r>
     </w:p>
     <w:p>
@@ -6796,19 +6790,7 @@
         <w:rPr>
           <w:lang w:val="es-ES"/>
         </w:rPr>
-        <w:t>Para:</w:t>
-      </w:r>
-      <w:r>
-        <w:rPr>
-          <w:lang w:val="es-ES"/>
-        </w:rPr>
-        <w:t xml:space="preserve"> Disponer de la información de é</w:t>
-      </w:r>
-      <w:r>
-        <w:rPr>
-          <w:lang w:val="es-ES"/>
-        </w:rPr>
-        <w:t>ste en el futuro</w:t>
+        <w:t>Quiero: un formulario</w:t>
       </w:r>
     </w:p>
     <w:p>
@@ -6821,6 +6803,12 @@
           <w:lang w:val="es-ES"/>
         </w:rPr>
       </w:pPr>
+      <w:r>
+        <w:rPr>
+          <w:lang w:val="es-ES"/>
+        </w:rPr>
+        <w:t>Para: iniciar sesión de manera rápida y segura.</w:t>
+      </w:r>
     </w:p>
     <w:p>
       <w:pPr>
@@ -6832,11 +6820,2301 @@
           <w:lang w:val="es-ES"/>
         </w:rPr>
       </w:pPr>
+    </w:p>
+    <w:p/>
+    <w:p>
+      <w:pPr>
+        <w:tabs>
+          <w:tab w:val="center" w:pos="1957"/>
+        </w:tabs>
+        <w:rPr>
+          <w:lang w:val="es-ES"/>
+        </w:rPr>
+      </w:pPr>
+      <w:r>
+        <w:rPr>
+          <w:lang w:val="es-ES"/>
+        </w:rPr>
+        <w:t xml:space="preserve">*Historia: Formulario para </w:t>
+      </w:r>
+      <w:r>
+        <w:rPr>
+          <w:lang w:val="es-ES"/>
+        </w:rPr>
+        <w:t>cerrar</w:t>
+      </w:r>
+      <w:r>
+        <w:rPr>
+          <w:lang w:val="es-ES"/>
+        </w:rPr>
+        <w:t xml:space="preserve"> sesión</w:t>
+      </w:r>
+    </w:p>
+    <w:p>
+      <w:pPr>
+        <w:tabs>
+          <w:tab w:val="center" w:pos="1957"/>
+        </w:tabs>
+        <w:rPr>
+          <w:lang w:val="es-ES"/>
+        </w:rPr>
+      </w:pPr>
+      <w:r>
+        <w:rPr>
+          <w:lang w:val="es-ES"/>
+        </w:rPr>
+        <w:t>Como: usuario</w:t>
+      </w:r>
+    </w:p>
+    <w:p>
+      <w:pPr>
+        <w:tabs>
+          <w:tab w:val="center" w:pos="1957"/>
+        </w:tabs>
+        <w:rPr>
+          <w:lang w:val="es-ES"/>
+        </w:rPr>
+      </w:pPr>
+      <w:r>
+        <w:rPr>
+          <w:lang w:val="es-ES"/>
+        </w:rPr>
+        <w:t>Quiero: un formulario</w:t>
+      </w:r>
+    </w:p>
+    <w:p>
+      <w:pPr>
+        <w:tabs>
+          <w:tab w:val="center" w:pos="1957"/>
+        </w:tabs>
+        <w:rPr>
+          <w:lang w:val="es-ES"/>
+        </w:rPr>
+      </w:pPr>
+      <w:r>
+        <w:rPr>
+          <w:lang w:val="es-ES"/>
+        </w:rPr>
+        <w:t xml:space="preserve">Para: </w:t>
+      </w:r>
+      <w:r>
+        <w:rPr>
+          <w:lang w:val="es-ES"/>
+        </w:rPr>
+        <w:t>cerrar</w:t>
+      </w:r>
+      <w:r>
+        <w:rPr>
+          <w:lang w:val="es-ES"/>
+        </w:rPr>
+        <w:t xml:space="preserve"> </w:t>
+      </w:r>
+      <w:r>
+        <w:rPr>
+          <w:lang w:val="es-ES"/>
+        </w:rPr>
+        <w:t>sesión de manera rápida</w:t>
+      </w:r>
+      <w:r>
+        <w:rPr>
+          <w:lang w:val="es-ES"/>
+        </w:rPr>
+        <w:t>.</w:t>
+      </w:r>
+    </w:p>
+    <w:p>
+      <w:pPr>
+        <w:rPr>
+          <w:lang w:val="es-ES"/>
+        </w:rPr>
+      </w:pPr>
+    </w:p>
+    <w:p>
+      <w:pPr>
+        <w:tabs>
+          <w:tab w:val="center" w:pos="1957"/>
+        </w:tabs>
+        <w:rPr>
+          <w:lang w:val="es-ES"/>
+        </w:rPr>
+      </w:pPr>
+      <w:r>
+        <w:rPr>
+          <w:lang w:val="es-ES"/>
+        </w:rPr>
+        <w:t xml:space="preserve">*Historia: Control de registros de </w:t>
+      </w:r>
+      <w:r>
+        <w:rPr>
+          <w:lang w:val="es-ES"/>
+        </w:rPr>
+        <w:t>clientes</w:t>
+      </w:r>
+      <w:r>
+        <w:rPr>
+          <w:lang w:val="es-ES"/>
+        </w:rPr>
+        <w:t xml:space="preserve"> del sistema</w:t>
+      </w:r>
+    </w:p>
+    <w:p>
+      <w:pPr>
+        <w:tabs>
+          <w:tab w:val="center" w:pos="1957"/>
+        </w:tabs>
+        <w:rPr>
+          <w:lang w:val="es-ES"/>
+        </w:rPr>
+      </w:pPr>
+      <w:r>
+        <w:rPr>
+          <w:lang w:val="es-ES"/>
+        </w:rPr>
+        <w:t>Como: usuario del sistema</w:t>
+      </w:r>
+    </w:p>
+    <w:p>
+      <w:pPr>
+        <w:tabs>
+          <w:tab w:val="center" w:pos="1957"/>
+        </w:tabs>
+        <w:rPr>
+          <w:lang w:val="es-ES"/>
+        </w:rPr>
+      </w:pPr>
+      <w:r>
+        <w:rPr>
+          <w:lang w:val="es-ES"/>
+        </w:rPr>
+        <w:t xml:space="preserve">Quiero: un formulario, para poder registrar los </w:t>
+      </w:r>
+      <w:r>
+        <w:rPr>
+          <w:lang w:val="es-ES"/>
+        </w:rPr>
+        <w:t>clientes</w:t>
+      </w:r>
+      <w:r>
+        <w:rPr>
+          <w:lang w:val="es-ES"/>
+        </w:rPr>
+        <w:t xml:space="preserve"> al sistema</w:t>
+      </w:r>
+    </w:p>
+    <w:p>
+      <w:pPr>
+        <w:tabs>
+          <w:tab w:val="center" w:pos="1957"/>
+        </w:tabs>
+        <w:rPr>
+          <w:lang w:val="es-ES"/>
+        </w:rPr>
+      </w:pPr>
+      <w:r>
+        <w:rPr>
+          <w:lang w:val="es-ES"/>
+        </w:rPr>
+        <w:t>Para: Disponer de la información de éste en el futuro</w:t>
+      </w:r>
+    </w:p>
+    <w:p>
+      <w:pPr>
+        <w:pStyle w:val="Prrafodelista"/>
+        <w:ind w:left="1430" w:firstLine="0"/>
+        <w:rPr>
+          <w:lang w:val="es-ES"/>
+        </w:rPr>
+      </w:pPr>
+    </w:p>
+    <w:p>
+      <w:pPr>
+        <w:tabs>
+          <w:tab w:val="center" w:pos="1957"/>
+        </w:tabs>
+        <w:rPr>
+          <w:lang w:val="es-ES"/>
+        </w:rPr>
+      </w:pPr>
+      <w:r>
+        <w:rPr>
+          <w:lang w:val="es-ES"/>
+        </w:rPr>
+        <w:t xml:space="preserve">*Historia: Actualizar información de los </w:t>
+      </w:r>
+      <w:r>
+        <w:rPr>
+          <w:lang w:val="es-ES"/>
+        </w:rPr>
+        <w:t>clientes</w:t>
+      </w:r>
+    </w:p>
+    <w:p>
+      <w:pPr>
+        <w:tabs>
+          <w:tab w:val="center" w:pos="1957"/>
+        </w:tabs>
+        <w:rPr>
+          <w:lang w:val="es-ES"/>
+        </w:rPr>
+      </w:pPr>
+      <w:r>
+        <w:rPr>
+          <w:lang w:val="es-ES"/>
+        </w:rPr>
+        <w:t xml:space="preserve">Como: </w:t>
+      </w:r>
+      <w:r>
+        <w:rPr>
+          <w:lang w:val="es-ES"/>
+        </w:rPr>
+        <w:t>usuario</w:t>
+      </w:r>
+      <w:r>
+        <w:rPr>
+          <w:lang w:val="es-ES"/>
+        </w:rPr>
+        <w:t xml:space="preserve"> del sistema</w:t>
+      </w:r>
+    </w:p>
+    <w:p>
+      <w:pPr>
+        <w:tabs>
+          <w:tab w:val="center" w:pos="1957"/>
+        </w:tabs>
+        <w:rPr>
+          <w:lang w:val="es-ES"/>
+        </w:rPr>
+      </w:pPr>
+      <w:r>
+        <w:rPr>
+          <w:lang w:val="es-ES"/>
+        </w:rPr>
+        <w:t>Quiero: un formulario</w:t>
+      </w:r>
+    </w:p>
+    <w:p>
+      <w:pPr>
+        <w:tabs>
+          <w:tab w:val="center" w:pos="1957"/>
+        </w:tabs>
+        <w:rPr>
+          <w:lang w:val="es-ES"/>
+        </w:rPr>
+      </w:pPr>
+      <w:r>
+        <w:rPr>
+          <w:lang w:val="es-ES"/>
+        </w:rPr>
+        <w:t xml:space="preserve">Para: actualizar la información de los </w:t>
+      </w:r>
+      <w:r>
+        <w:rPr>
+          <w:lang w:val="es-ES"/>
+        </w:rPr>
+        <w:t>clientes</w:t>
+      </w:r>
+      <w:r>
+        <w:rPr>
+          <w:lang w:val="es-ES"/>
+        </w:rPr>
+        <w:t>.</w:t>
+      </w:r>
+    </w:p>
+    <w:p>
+      <w:pPr>
+        <w:pStyle w:val="Prrafodelista"/>
+        <w:rPr>
+          <w:lang w:val="es-ES"/>
+        </w:rPr>
+      </w:pPr>
+    </w:p>
+    <w:p>
+      <w:pPr>
+        <w:pStyle w:val="Prrafodelista"/>
+        <w:numPr>
+          <w:ilvl w:val="0"/>
+          <w:numId w:val="12"/>
+        </w:numPr>
+      </w:pPr>
+      <w:r>
+        <w:t>Eliminar cliente</w:t>
+      </w:r>
+    </w:p>
+    <w:p>
+      <w:pPr>
+        <w:pStyle w:val="Prrafodelista"/>
+      </w:pPr>
+    </w:p>
+    <w:p>
+      <w:pPr>
+        <w:pStyle w:val="Prrafodelista"/>
+        <w:numPr>
+          <w:ilvl w:val="0"/>
+          <w:numId w:val="12"/>
+        </w:numPr>
+      </w:pPr>
+      <w:r>
+        <w:t>Realizar búsqueda de clientes mediante un filtro</w:t>
+      </w:r>
+    </w:p>
+    <w:p>
+      <w:pPr>
+        <w:pStyle w:val="Prrafodelista"/>
+        <w:ind w:left="1070" w:firstLine="0"/>
+      </w:pPr>
+    </w:p>
+    <w:p>
+      <w:pPr>
+        <w:pStyle w:val="Prrafodelista"/>
+        <w:numPr>
+          <w:ilvl w:val="0"/>
+          <w:numId w:val="12"/>
+        </w:numPr>
+      </w:pPr>
+      <w:r>
+        <w:t>Agregar contrato</w:t>
+      </w:r>
+    </w:p>
+    <w:p>
+      <w:pPr>
+        <w:pStyle w:val="Prrafodelista"/>
+        <w:tabs>
+          <w:tab w:val="center" w:pos="1957"/>
+        </w:tabs>
+        <w:ind w:left="1070" w:firstLine="0"/>
+        <w:rPr>
+          <w:lang w:val="es-ES"/>
+        </w:rPr>
+      </w:pPr>
+      <w:r>
+        <w:rPr>
+          <w:lang w:val="es-ES"/>
+        </w:rPr>
+        <w:t xml:space="preserve">*Historia: Control de registros de </w:t>
+      </w:r>
+      <w:r>
+        <w:rPr>
+          <w:lang w:val="es-ES"/>
+        </w:rPr>
+        <w:t xml:space="preserve">tipo de </w:t>
+      </w:r>
+      <w:r>
+        <w:rPr>
+          <w:lang w:val="es-ES"/>
+        </w:rPr>
+        <w:t>contratos del sistema</w:t>
+      </w:r>
+    </w:p>
+    <w:p>
+      <w:pPr>
+        <w:pStyle w:val="Prrafodelista"/>
+        <w:tabs>
+          <w:tab w:val="center" w:pos="1957"/>
+        </w:tabs>
+        <w:ind w:left="1070" w:firstLine="0"/>
+        <w:rPr>
+          <w:lang w:val="es-ES"/>
+        </w:rPr>
+      </w:pPr>
+      <w:r>
+        <w:rPr>
+          <w:lang w:val="es-ES"/>
+        </w:rPr>
+        <w:t>Como: usuario del sistema</w:t>
+      </w:r>
+    </w:p>
+    <w:p>
+      <w:pPr>
+        <w:pStyle w:val="Prrafodelista"/>
+        <w:tabs>
+          <w:tab w:val="center" w:pos="1957"/>
+        </w:tabs>
+        <w:ind w:left="1070" w:firstLine="0"/>
+        <w:rPr>
+          <w:lang w:val="es-ES"/>
+        </w:rPr>
+      </w:pPr>
+      <w:r>
+        <w:rPr>
+          <w:lang w:val="es-ES"/>
+        </w:rPr>
+        <w:t>Quiero: un formulario, para poder registrar los contratos al sistema</w:t>
+      </w:r>
+    </w:p>
+    <w:p>
+      <w:pPr>
+        <w:pStyle w:val="Prrafodelista"/>
+        <w:tabs>
+          <w:tab w:val="center" w:pos="1957"/>
+        </w:tabs>
+        <w:ind w:left="1070" w:firstLine="0"/>
+        <w:rPr>
+          <w:lang w:val="es-ES"/>
+        </w:rPr>
+      </w:pPr>
+      <w:r>
+        <w:rPr>
+          <w:lang w:val="es-ES"/>
+        </w:rPr>
+        <w:t>Para: Disponer de la información de éste en el futuro</w:t>
+      </w:r>
+    </w:p>
+    <w:p>
+      <w:pPr>
+        <w:rPr>
+          <w:lang w:val="es-ES"/>
+        </w:rPr>
+      </w:pPr>
+    </w:p>
+    <w:p>
+      <w:pPr>
+        <w:pStyle w:val="Prrafodelista"/>
+        <w:numPr>
+          <w:ilvl w:val="0"/>
+          <w:numId w:val="12"/>
+        </w:numPr>
+      </w:pPr>
+      <w:r>
+        <w:t>Editar contrato</w:t>
+      </w:r>
+    </w:p>
+    <w:p>
+      <w:pPr>
+        <w:pStyle w:val="Prrafodelista"/>
+        <w:tabs>
+          <w:tab w:val="center" w:pos="1957"/>
+        </w:tabs>
+        <w:ind w:left="1070" w:firstLine="0"/>
+        <w:rPr>
+          <w:lang w:val="es-ES"/>
+        </w:rPr>
+      </w:pPr>
+      <w:r>
+        <w:rPr>
+          <w:lang w:val="es-ES"/>
+        </w:rPr>
+        <w:t xml:space="preserve">*Historia: Actualizar información de los </w:t>
+      </w:r>
+      <w:r>
+        <w:rPr>
+          <w:lang w:val="es-ES"/>
+        </w:rPr>
+        <w:t xml:space="preserve">tipos de </w:t>
+      </w:r>
+      <w:r>
+        <w:rPr>
+          <w:lang w:val="es-ES"/>
+        </w:rPr>
+        <w:t>contratos</w:t>
+      </w:r>
+    </w:p>
+    <w:p>
+      <w:pPr>
+        <w:pStyle w:val="Prrafodelista"/>
+        <w:tabs>
+          <w:tab w:val="center" w:pos="1957"/>
+        </w:tabs>
+        <w:ind w:left="1070" w:firstLine="0"/>
+        <w:rPr>
+          <w:lang w:val="es-ES"/>
+        </w:rPr>
+      </w:pPr>
+      <w:r>
+        <w:rPr>
+          <w:lang w:val="es-ES"/>
+        </w:rPr>
+        <w:t xml:space="preserve">Como: </w:t>
+      </w:r>
+      <w:r>
+        <w:rPr>
+          <w:lang w:val="es-ES"/>
+        </w:rPr>
+        <w:t>usuario</w:t>
+      </w:r>
+      <w:r>
+        <w:rPr>
+          <w:lang w:val="es-ES"/>
+        </w:rPr>
+        <w:t xml:space="preserve"> del sistema</w:t>
+      </w:r>
+    </w:p>
+    <w:p>
+      <w:pPr>
+        <w:pStyle w:val="Prrafodelista"/>
+        <w:tabs>
+          <w:tab w:val="center" w:pos="1957"/>
+        </w:tabs>
+        <w:ind w:left="1070" w:firstLine="0"/>
+        <w:rPr>
+          <w:lang w:val="es-ES"/>
+        </w:rPr>
+      </w:pPr>
+      <w:r>
+        <w:rPr>
+          <w:lang w:val="es-ES"/>
+        </w:rPr>
+        <w:t>Quiero: un formulario</w:t>
+      </w:r>
+    </w:p>
+    <w:p>
+      <w:pPr>
+        <w:pStyle w:val="Prrafodelista"/>
+        <w:tabs>
+          <w:tab w:val="center" w:pos="1957"/>
+        </w:tabs>
+        <w:ind w:left="1070" w:firstLine="0"/>
+        <w:rPr>
+          <w:lang w:val="es-ES"/>
+        </w:rPr>
+      </w:pPr>
+      <w:r>
+        <w:rPr>
+          <w:lang w:val="es-ES"/>
+        </w:rPr>
+        <w:t xml:space="preserve">Para: actualizar la información de los </w:t>
+      </w:r>
+      <w:r>
+        <w:rPr>
+          <w:lang w:val="es-ES"/>
+        </w:rPr>
+        <w:t>contratos</w:t>
+      </w:r>
+      <w:r>
+        <w:rPr>
+          <w:lang w:val="es-ES"/>
+        </w:rPr>
+        <w:t>.</w:t>
+      </w:r>
+    </w:p>
+    <w:p>
+      <w:pPr>
+        <w:pStyle w:val="Prrafodelista"/>
+        <w:rPr>
+          <w:lang w:val="es-ES"/>
+        </w:rPr>
+      </w:pPr>
+    </w:p>
+    <w:p>
+      <w:pPr>
+        <w:pStyle w:val="Prrafodelista"/>
+        <w:numPr>
+          <w:ilvl w:val="0"/>
+          <w:numId w:val="12"/>
+        </w:numPr>
+      </w:pPr>
+      <w:r>
+        <w:lastRenderedPageBreak/>
+        <w:t>Eliminar contrato</w:t>
+      </w:r>
+    </w:p>
+    <w:p>
+      <w:pPr>
+        <w:pStyle w:val="Prrafodelista"/>
+      </w:pPr>
+    </w:p>
+    <w:p>
+      <w:pPr>
+        <w:pStyle w:val="Prrafodelista"/>
+        <w:numPr>
+          <w:ilvl w:val="0"/>
+          <w:numId w:val="12"/>
+        </w:numPr>
+      </w:pPr>
+      <w:r>
+        <w:t>Agregar tipos de servicios</w:t>
+      </w:r>
+    </w:p>
+    <w:p>
+      <w:pPr>
+        <w:pStyle w:val="Prrafodelista"/>
+        <w:tabs>
+          <w:tab w:val="center" w:pos="1957"/>
+        </w:tabs>
+        <w:ind w:left="1070" w:firstLine="0"/>
+        <w:rPr>
+          <w:lang w:val="es-ES"/>
+        </w:rPr>
+      </w:pPr>
+      <w:r>
+        <w:rPr>
+          <w:lang w:val="es-ES"/>
+        </w:rPr>
+        <w:t xml:space="preserve">*Historia: Control de registros de </w:t>
+      </w:r>
+      <w:r>
+        <w:rPr>
+          <w:lang w:val="es-ES"/>
+        </w:rPr>
+        <w:t>tipos de servicios</w:t>
+      </w:r>
+      <w:r>
+        <w:rPr>
+          <w:lang w:val="es-ES"/>
+        </w:rPr>
+        <w:t xml:space="preserve"> del sistema</w:t>
+      </w:r>
+    </w:p>
+    <w:p>
+      <w:pPr>
+        <w:pStyle w:val="Prrafodelista"/>
+        <w:tabs>
+          <w:tab w:val="center" w:pos="1957"/>
+        </w:tabs>
+        <w:ind w:left="1070" w:firstLine="0"/>
+        <w:rPr>
+          <w:lang w:val="es-ES"/>
+        </w:rPr>
+      </w:pPr>
+      <w:r>
+        <w:rPr>
+          <w:lang w:val="es-ES"/>
+        </w:rPr>
+        <w:t>Como: usuario del sistema</w:t>
+      </w:r>
+    </w:p>
+    <w:p>
+      <w:pPr>
+        <w:pStyle w:val="Prrafodelista"/>
+        <w:tabs>
+          <w:tab w:val="center" w:pos="1957"/>
+        </w:tabs>
+        <w:ind w:left="1070" w:firstLine="0"/>
+        <w:rPr>
+          <w:lang w:val="es-ES"/>
+        </w:rPr>
+      </w:pPr>
+      <w:r>
+        <w:rPr>
+          <w:lang w:val="es-ES"/>
+        </w:rPr>
+        <w:t xml:space="preserve">Quiero: un formulario, para poder registrar los </w:t>
+      </w:r>
+      <w:r>
+        <w:rPr>
+          <w:lang w:val="es-ES"/>
+        </w:rPr>
+        <w:t>tipos de servicios</w:t>
+      </w:r>
+      <w:r>
+        <w:rPr>
+          <w:lang w:val="es-ES"/>
+        </w:rPr>
+        <w:t xml:space="preserve"> al sistema</w:t>
+      </w:r>
+    </w:p>
+    <w:p>
+      <w:pPr>
+        <w:pStyle w:val="Prrafodelista"/>
+        <w:tabs>
+          <w:tab w:val="center" w:pos="1957"/>
+        </w:tabs>
+        <w:ind w:left="1070" w:firstLine="0"/>
+        <w:rPr>
+          <w:lang w:val="es-ES"/>
+        </w:rPr>
+      </w:pPr>
+      <w:r>
+        <w:rPr>
+          <w:lang w:val="es-ES"/>
+        </w:rPr>
+        <w:t>Para: Disponer de la información de éste en el futuro</w:t>
+      </w:r>
+    </w:p>
+    <w:p>
+      <w:pPr>
+        <w:pStyle w:val="Prrafodelista"/>
+        <w:rPr>
+          <w:lang w:val="es-ES"/>
+        </w:rPr>
+      </w:pPr>
+    </w:p>
+    <w:p>
+      <w:pPr>
+        <w:pStyle w:val="Prrafodelista"/>
+        <w:numPr>
+          <w:ilvl w:val="0"/>
+          <w:numId w:val="12"/>
+        </w:numPr>
+      </w:pPr>
+      <w:r>
+        <w:t>Editar tipos de servicios</w:t>
+      </w:r>
+    </w:p>
+    <w:p>
+      <w:pPr>
+        <w:pStyle w:val="Prrafodelista"/>
+        <w:tabs>
+          <w:tab w:val="center" w:pos="1957"/>
+        </w:tabs>
+        <w:ind w:left="1070" w:firstLine="0"/>
+        <w:rPr>
+          <w:lang w:val="es-ES"/>
+        </w:rPr>
+      </w:pPr>
+      <w:r>
+        <w:rPr>
+          <w:lang w:val="es-ES"/>
+        </w:rPr>
+        <w:t xml:space="preserve">*Historia: Actualizar información de los </w:t>
+      </w:r>
+      <w:r>
+        <w:rPr>
+          <w:lang w:val="es-ES"/>
+        </w:rPr>
+        <w:t xml:space="preserve">tipos de </w:t>
+      </w:r>
+      <w:r>
+        <w:rPr>
+          <w:lang w:val="es-ES"/>
+        </w:rPr>
+        <w:t>servicios funerarios</w:t>
+      </w:r>
+    </w:p>
+    <w:p>
+      <w:pPr>
+        <w:pStyle w:val="Prrafodelista"/>
+        <w:tabs>
+          <w:tab w:val="center" w:pos="1957"/>
+        </w:tabs>
+        <w:ind w:left="1070" w:firstLine="0"/>
+        <w:rPr>
+          <w:lang w:val="es-ES"/>
+        </w:rPr>
+      </w:pPr>
+      <w:r>
+        <w:rPr>
+          <w:lang w:val="es-ES"/>
+        </w:rPr>
+        <w:t xml:space="preserve">Como: </w:t>
+      </w:r>
+      <w:r>
+        <w:rPr>
+          <w:lang w:val="es-ES"/>
+        </w:rPr>
+        <w:t>usuario del sistema</w:t>
+      </w:r>
+    </w:p>
+    <w:p>
+      <w:pPr>
+        <w:pStyle w:val="Prrafodelista"/>
+        <w:tabs>
+          <w:tab w:val="center" w:pos="1957"/>
+        </w:tabs>
+        <w:ind w:left="1070" w:firstLine="0"/>
+        <w:rPr>
+          <w:lang w:val="es-ES"/>
+        </w:rPr>
+      </w:pPr>
+      <w:r>
+        <w:rPr>
+          <w:lang w:val="es-ES"/>
+        </w:rPr>
+        <w:t>Quiero: un formulario</w:t>
+      </w:r>
+    </w:p>
+    <w:p>
+      <w:pPr>
+        <w:pStyle w:val="Prrafodelista"/>
+        <w:tabs>
+          <w:tab w:val="center" w:pos="1957"/>
+        </w:tabs>
+        <w:ind w:left="1070" w:firstLine="0"/>
+        <w:rPr>
+          <w:lang w:val="es-ES"/>
+        </w:rPr>
+      </w:pPr>
+      <w:r>
+        <w:rPr>
+          <w:lang w:val="es-ES"/>
+        </w:rPr>
+        <w:t xml:space="preserve">Para: actualizar la información de los </w:t>
+      </w:r>
+      <w:r>
+        <w:rPr>
+          <w:lang w:val="es-ES"/>
+        </w:rPr>
+        <w:t xml:space="preserve">tipos de </w:t>
+      </w:r>
+      <w:r>
+        <w:rPr>
+          <w:lang w:val="es-ES"/>
+        </w:rPr>
+        <w:t>servicios funerarios que la empresa ofrece.</w:t>
+      </w:r>
+    </w:p>
+    <w:p>
+      <w:pPr>
+        <w:pStyle w:val="Prrafodelista"/>
+        <w:rPr>
+          <w:lang w:val="es-ES"/>
+        </w:rPr>
+      </w:pPr>
+    </w:p>
+    <w:p>
+      <w:pPr>
+        <w:pStyle w:val="Prrafodelista"/>
+        <w:numPr>
+          <w:ilvl w:val="0"/>
+          <w:numId w:val="12"/>
+        </w:numPr>
+      </w:pPr>
+      <w:r>
+        <w:t>Eliminar tipos de servicios</w:t>
+      </w:r>
+    </w:p>
+    <w:p>
+      <w:pPr>
+        <w:pStyle w:val="Prrafodelista"/>
+      </w:pPr>
+    </w:p>
+    <w:p>
+      <w:pPr>
+        <w:pStyle w:val="Prrafodelista"/>
+        <w:numPr>
+          <w:ilvl w:val="0"/>
+          <w:numId w:val="12"/>
+        </w:numPr>
+      </w:pPr>
+      <w:r>
+        <w:t>Agregar usuarios</w:t>
+      </w:r>
+    </w:p>
+    <w:p>
+      <w:pPr>
+        <w:pStyle w:val="Prrafodelista"/>
+        <w:tabs>
+          <w:tab w:val="center" w:pos="1957"/>
+        </w:tabs>
+        <w:ind w:left="1070" w:firstLine="0"/>
+        <w:rPr>
+          <w:lang w:val="es-ES"/>
+        </w:rPr>
+      </w:pPr>
+      <w:r>
+        <w:rPr>
+          <w:lang w:val="es-ES"/>
+        </w:rPr>
+        <w:t xml:space="preserve">*Historia: Control de registros de </w:t>
+      </w:r>
+      <w:r>
+        <w:rPr>
+          <w:lang w:val="es-ES"/>
+        </w:rPr>
+        <w:t>usuarios</w:t>
+      </w:r>
+      <w:r>
+        <w:rPr>
+          <w:lang w:val="es-ES"/>
+        </w:rPr>
+        <w:t xml:space="preserve"> del sistema</w:t>
+      </w:r>
+    </w:p>
+    <w:p>
+      <w:pPr>
+        <w:pStyle w:val="Prrafodelista"/>
+        <w:tabs>
+          <w:tab w:val="center" w:pos="1957"/>
+        </w:tabs>
+        <w:ind w:left="1070" w:firstLine="0"/>
+        <w:rPr>
+          <w:lang w:val="es-ES"/>
+        </w:rPr>
+      </w:pPr>
+      <w:r>
+        <w:rPr>
+          <w:lang w:val="es-ES"/>
+        </w:rPr>
+        <w:t xml:space="preserve">Como: </w:t>
+      </w:r>
+      <w:r>
+        <w:rPr>
+          <w:lang w:val="es-ES"/>
+        </w:rPr>
+        <w:t>administrador</w:t>
+      </w:r>
+      <w:r>
+        <w:rPr>
+          <w:lang w:val="es-ES"/>
+        </w:rPr>
+        <w:t xml:space="preserve"> del sistema</w:t>
+      </w:r>
+    </w:p>
+    <w:p>
+      <w:pPr>
+        <w:pStyle w:val="Prrafodelista"/>
+        <w:tabs>
+          <w:tab w:val="center" w:pos="1957"/>
+        </w:tabs>
+        <w:ind w:left="1070" w:firstLine="0"/>
+        <w:rPr>
+          <w:lang w:val="es-ES"/>
+        </w:rPr>
+      </w:pPr>
+      <w:r>
+        <w:rPr>
+          <w:lang w:val="es-ES"/>
+        </w:rPr>
+        <w:t xml:space="preserve">Quiero: un formulario, para poder registrar los </w:t>
+      </w:r>
+      <w:r>
+        <w:rPr>
+          <w:lang w:val="es-ES"/>
+        </w:rPr>
+        <w:t>usuarios</w:t>
+      </w:r>
+      <w:r>
+        <w:rPr>
+          <w:lang w:val="es-ES"/>
+        </w:rPr>
+        <w:t xml:space="preserve"> al sistema</w:t>
+      </w:r>
+    </w:p>
+    <w:p>
+      <w:pPr>
+        <w:pStyle w:val="Prrafodelista"/>
+        <w:tabs>
+          <w:tab w:val="center" w:pos="1957"/>
+        </w:tabs>
+        <w:ind w:left="1070" w:firstLine="0"/>
+        <w:rPr>
+          <w:lang w:val="es-ES"/>
+        </w:rPr>
+      </w:pPr>
+      <w:r>
+        <w:rPr>
+          <w:lang w:val="es-ES"/>
+        </w:rPr>
+        <w:t>Para: Disponer de la información de éste en el futuro</w:t>
+      </w:r>
+    </w:p>
+    <w:p>
+      <w:pPr>
+        <w:pStyle w:val="Prrafodelista"/>
+        <w:rPr>
+          <w:lang w:val="es-ES"/>
+        </w:rPr>
+      </w:pPr>
+    </w:p>
+    <w:p>
+      <w:pPr>
+        <w:pStyle w:val="Prrafodelista"/>
+        <w:numPr>
+          <w:ilvl w:val="0"/>
+          <w:numId w:val="12"/>
+        </w:numPr>
+      </w:pPr>
+      <w:r>
+        <w:t>Editar usuarios</w:t>
+      </w:r>
+    </w:p>
+    <w:p>
+      <w:pPr>
+        <w:pStyle w:val="Prrafodelista"/>
+        <w:tabs>
+          <w:tab w:val="center" w:pos="1957"/>
+        </w:tabs>
+        <w:ind w:left="1070" w:firstLine="0"/>
+        <w:rPr>
+          <w:lang w:val="es-ES"/>
+        </w:rPr>
+      </w:pPr>
+      <w:r>
+        <w:rPr>
+          <w:lang w:val="es-ES"/>
+        </w:rPr>
+        <w:t xml:space="preserve">*Historia: Actualizar información de los </w:t>
+      </w:r>
+      <w:r>
+        <w:rPr>
+          <w:lang w:val="es-ES"/>
+        </w:rPr>
+        <w:t>usuarios</w:t>
+      </w:r>
+    </w:p>
+    <w:p>
+      <w:pPr>
+        <w:pStyle w:val="Prrafodelista"/>
+        <w:tabs>
+          <w:tab w:val="center" w:pos="1957"/>
+        </w:tabs>
+        <w:ind w:left="1070" w:firstLine="0"/>
+        <w:rPr>
+          <w:lang w:val="es-ES"/>
+        </w:rPr>
+      </w:pPr>
+      <w:r>
+        <w:rPr>
+          <w:lang w:val="es-ES"/>
+        </w:rPr>
+        <w:t>Como: administrador</w:t>
+      </w:r>
+      <w:r>
+        <w:rPr>
+          <w:lang w:val="es-ES"/>
+        </w:rPr>
+        <w:t xml:space="preserve"> del sistema</w:t>
+      </w:r>
+    </w:p>
+    <w:p>
+      <w:pPr>
+        <w:pStyle w:val="Prrafodelista"/>
+        <w:tabs>
+          <w:tab w:val="center" w:pos="1957"/>
+        </w:tabs>
+        <w:ind w:left="1070" w:firstLine="0"/>
+        <w:rPr>
+          <w:lang w:val="es-ES"/>
+        </w:rPr>
+      </w:pPr>
+      <w:r>
+        <w:rPr>
+          <w:lang w:val="es-ES"/>
+        </w:rPr>
+        <w:t>Quiero: un formulario</w:t>
+      </w:r>
+    </w:p>
+    <w:p>
+      <w:pPr>
+        <w:pStyle w:val="Prrafodelista"/>
+        <w:tabs>
+          <w:tab w:val="center" w:pos="1957"/>
+        </w:tabs>
+        <w:ind w:left="1070" w:firstLine="0"/>
+        <w:rPr>
+          <w:lang w:val="es-ES"/>
+        </w:rPr>
+      </w:pPr>
+      <w:r>
+        <w:rPr>
+          <w:lang w:val="es-ES"/>
+        </w:rPr>
+        <w:t xml:space="preserve">Para: actualizar la información de los </w:t>
+      </w:r>
+      <w:r>
+        <w:rPr>
+          <w:lang w:val="es-ES"/>
+        </w:rPr>
+        <w:t>usuarios</w:t>
+      </w:r>
+      <w:r>
+        <w:rPr>
+          <w:lang w:val="es-ES"/>
+        </w:rPr>
+        <w:t>.</w:t>
+      </w:r>
+    </w:p>
+    <w:p>
+      <w:pPr>
+        <w:pStyle w:val="Prrafodelista"/>
+        <w:rPr>
+          <w:lang w:val="es-ES"/>
+        </w:rPr>
+      </w:pPr>
+    </w:p>
+    <w:p>
+      <w:pPr>
+        <w:pStyle w:val="Prrafodelista"/>
+        <w:numPr>
+          <w:ilvl w:val="0"/>
+          <w:numId w:val="12"/>
+        </w:numPr>
+      </w:pPr>
+      <w:r>
+        <w:t>Eliminar usuarios</w:t>
+      </w:r>
+    </w:p>
+    <w:p>
+      <w:pPr>
+        <w:pStyle w:val="Prrafodelista"/>
+      </w:pPr>
+    </w:p>
+    <w:p>
+      <w:pPr>
+        <w:pStyle w:val="Prrafodelista"/>
+        <w:numPr>
+          <w:ilvl w:val="0"/>
+          <w:numId w:val="12"/>
+        </w:numPr>
+      </w:pPr>
+      <w:r>
+        <w:t>Realizar búsqueda de usuarios mediante un filtro</w:t>
+      </w:r>
+    </w:p>
+    <w:p>
+      <w:pPr>
+        <w:pStyle w:val="Prrafodelista"/>
+      </w:pPr>
+    </w:p>
+    <w:p>
+      <w:pPr>
+        <w:pStyle w:val="Prrafodelista"/>
+        <w:numPr>
+          <w:ilvl w:val="0"/>
+          <w:numId w:val="12"/>
+        </w:numPr>
+      </w:pPr>
+      <w:r>
+        <w:t>Agregar empleados</w:t>
+      </w:r>
+    </w:p>
+    <w:p>
+      <w:pPr>
+        <w:pStyle w:val="Prrafodelista"/>
+        <w:tabs>
+          <w:tab w:val="center" w:pos="1957"/>
+        </w:tabs>
+        <w:ind w:left="1070" w:firstLine="0"/>
+        <w:rPr>
+          <w:lang w:val="es-ES"/>
+        </w:rPr>
+      </w:pPr>
+      <w:r>
+        <w:rPr>
+          <w:lang w:val="es-ES"/>
+        </w:rPr>
+        <w:t xml:space="preserve">*Historia: Control de registros de </w:t>
+      </w:r>
+      <w:r>
+        <w:rPr>
+          <w:lang w:val="es-ES"/>
+        </w:rPr>
+        <w:t>empleados</w:t>
+      </w:r>
+      <w:r>
+        <w:rPr>
+          <w:lang w:val="es-ES"/>
+        </w:rPr>
+        <w:t xml:space="preserve"> del sistema</w:t>
+      </w:r>
+    </w:p>
+    <w:p>
+      <w:pPr>
+        <w:pStyle w:val="Prrafodelista"/>
+        <w:tabs>
+          <w:tab w:val="center" w:pos="1957"/>
+        </w:tabs>
+        <w:ind w:left="1070" w:firstLine="0"/>
+        <w:rPr>
+          <w:lang w:val="es-ES"/>
+        </w:rPr>
+      </w:pPr>
+      <w:r>
+        <w:rPr>
+          <w:lang w:val="es-ES"/>
+        </w:rPr>
+        <w:t xml:space="preserve">Como: </w:t>
+      </w:r>
+      <w:r>
+        <w:rPr>
+          <w:lang w:val="es-ES"/>
+        </w:rPr>
+        <w:t>administrador</w:t>
+      </w:r>
+      <w:r>
+        <w:rPr>
+          <w:lang w:val="es-ES"/>
+        </w:rPr>
+        <w:t xml:space="preserve"> del sistema</w:t>
+      </w:r>
+    </w:p>
+    <w:p>
+      <w:pPr>
+        <w:pStyle w:val="Prrafodelista"/>
+        <w:tabs>
+          <w:tab w:val="center" w:pos="1957"/>
+        </w:tabs>
+        <w:ind w:left="1070" w:firstLine="0"/>
+        <w:rPr>
+          <w:lang w:val="es-ES"/>
+        </w:rPr>
+      </w:pPr>
+      <w:r>
+        <w:rPr>
+          <w:lang w:val="es-ES"/>
+        </w:rPr>
+        <w:t xml:space="preserve">Quiero: un formulario, para poder registrar los </w:t>
+      </w:r>
+      <w:r>
+        <w:rPr>
+          <w:lang w:val="es-ES"/>
+        </w:rPr>
+        <w:t>empleados</w:t>
+      </w:r>
+      <w:r>
+        <w:rPr>
+          <w:lang w:val="es-ES"/>
+        </w:rPr>
+        <w:t xml:space="preserve"> al sistema</w:t>
+      </w:r>
+    </w:p>
+    <w:p>
+      <w:pPr>
+        <w:pStyle w:val="Prrafodelista"/>
+        <w:tabs>
+          <w:tab w:val="center" w:pos="1957"/>
+        </w:tabs>
+        <w:ind w:left="1070" w:firstLine="0"/>
+        <w:rPr>
+          <w:lang w:val="es-ES"/>
+        </w:rPr>
+      </w:pPr>
+      <w:r>
+        <w:rPr>
+          <w:lang w:val="es-ES"/>
+        </w:rPr>
+        <w:t>Para: Disponer de la información de éste en el futuro</w:t>
+      </w:r>
+    </w:p>
+    <w:p>
+      <w:pPr>
+        <w:pStyle w:val="Prrafodelista"/>
+        <w:rPr>
+          <w:lang w:val="es-ES"/>
+        </w:rPr>
+      </w:pPr>
+    </w:p>
+    <w:p>
+      <w:pPr>
+        <w:pStyle w:val="Prrafodelista"/>
+        <w:numPr>
+          <w:ilvl w:val="0"/>
+          <w:numId w:val="12"/>
+        </w:numPr>
+      </w:pPr>
+      <w:r>
+        <w:t>Editar empleados</w:t>
+      </w:r>
+    </w:p>
+    <w:p>
+      <w:pPr>
+        <w:pStyle w:val="Prrafodelista"/>
+        <w:tabs>
+          <w:tab w:val="center" w:pos="1957"/>
+        </w:tabs>
+        <w:ind w:left="1070" w:firstLine="0"/>
+        <w:rPr>
+          <w:lang w:val="es-ES"/>
+        </w:rPr>
+      </w:pPr>
       <w:r>
         <w:rPr>
           <w:lang w:val="es-ES"/>
         </w:rPr>
         <w:t>*Historia: Actualizar información de los empleados</w:t>
+      </w:r>
+    </w:p>
+    <w:p>
+      <w:pPr>
+        <w:pStyle w:val="Prrafodelista"/>
+        <w:tabs>
+          <w:tab w:val="center" w:pos="1957"/>
+        </w:tabs>
+        <w:ind w:left="1070" w:firstLine="0"/>
+        <w:rPr>
+          <w:lang w:val="es-ES"/>
+        </w:rPr>
+      </w:pPr>
+      <w:r>
+        <w:rPr>
+          <w:lang w:val="es-ES"/>
+        </w:rPr>
+        <w:t>Como: administrador</w:t>
+      </w:r>
+      <w:r>
+        <w:rPr>
+          <w:lang w:val="es-ES"/>
+        </w:rPr>
+        <w:t xml:space="preserve"> del sistema</w:t>
+      </w:r>
+    </w:p>
+    <w:p>
+      <w:pPr>
+        <w:pStyle w:val="Prrafodelista"/>
+        <w:tabs>
+          <w:tab w:val="center" w:pos="1957"/>
+        </w:tabs>
+        <w:ind w:left="1070" w:firstLine="0"/>
+        <w:rPr>
+          <w:lang w:val="es-ES"/>
+        </w:rPr>
+      </w:pPr>
+      <w:r>
+        <w:rPr>
+          <w:lang w:val="es-ES"/>
+        </w:rPr>
+        <w:t>Quiero: un formulario</w:t>
+      </w:r>
+    </w:p>
+    <w:p>
+      <w:pPr>
+        <w:pStyle w:val="Prrafodelista"/>
+        <w:tabs>
+          <w:tab w:val="center" w:pos="1957"/>
+        </w:tabs>
+        <w:ind w:left="1070" w:firstLine="0"/>
+        <w:rPr>
+          <w:lang w:val="es-ES"/>
+        </w:rPr>
+      </w:pPr>
+      <w:r>
+        <w:rPr>
+          <w:lang w:val="es-ES"/>
+        </w:rPr>
+        <w:t>Para: actualizar la información de los empleados.</w:t>
+      </w:r>
+    </w:p>
+    <w:p>
+      <w:pPr>
+        <w:pStyle w:val="Prrafodelista"/>
+        <w:rPr>
+          <w:lang w:val="es-ES"/>
+        </w:rPr>
+      </w:pPr>
+    </w:p>
+    <w:p>
+      <w:pPr>
+        <w:pStyle w:val="Prrafodelista"/>
+        <w:numPr>
+          <w:ilvl w:val="0"/>
+          <w:numId w:val="12"/>
+        </w:numPr>
+      </w:pPr>
+      <w:r>
+        <w:t>Eliminar empleados</w:t>
+      </w:r>
+    </w:p>
+    <w:p>
+      <w:pPr>
+        <w:pStyle w:val="Prrafodelista"/>
+      </w:pPr>
+    </w:p>
+    <w:p>
+      <w:pPr>
+        <w:pStyle w:val="Prrafodelista"/>
+        <w:numPr>
+          <w:ilvl w:val="0"/>
+          <w:numId w:val="12"/>
+        </w:numPr>
+      </w:pPr>
+      <w:r>
+        <w:t>Realizar búsqueda de empleados mediante un filtro</w:t>
+      </w:r>
+    </w:p>
+    <w:p>
+      <w:pPr>
+        <w:pStyle w:val="Prrafodelista"/>
+      </w:pPr>
+    </w:p>
+    <w:p>
+      <w:pPr>
+        <w:pStyle w:val="Prrafodelista"/>
+        <w:numPr>
+          <w:ilvl w:val="0"/>
+          <w:numId w:val="12"/>
+        </w:numPr>
+      </w:pPr>
+      <w:r>
+        <w:lastRenderedPageBreak/>
+        <w:t>Agregar sucursales</w:t>
+      </w:r>
+    </w:p>
+    <w:p>
+      <w:pPr>
+        <w:pStyle w:val="Prrafodelista"/>
+        <w:tabs>
+          <w:tab w:val="center" w:pos="1957"/>
+        </w:tabs>
+        <w:ind w:left="1070" w:firstLine="0"/>
+        <w:rPr>
+          <w:lang w:val="es-ES"/>
+        </w:rPr>
+      </w:pPr>
+      <w:r>
+        <w:rPr>
+          <w:lang w:val="es-ES"/>
+        </w:rPr>
+        <w:t xml:space="preserve">*Historia: Control de registros de </w:t>
+      </w:r>
+      <w:r>
+        <w:rPr>
+          <w:lang w:val="es-ES"/>
+        </w:rPr>
+        <w:t>sucursales</w:t>
+      </w:r>
+      <w:r>
+        <w:rPr>
+          <w:lang w:val="es-ES"/>
+        </w:rPr>
+        <w:t xml:space="preserve"> del sistema</w:t>
+      </w:r>
+    </w:p>
+    <w:p>
+      <w:pPr>
+        <w:pStyle w:val="Prrafodelista"/>
+        <w:tabs>
+          <w:tab w:val="center" w:pos="1957"/>
+        </w:tabs>
+        <w:ind w:left="1070" w:firstLine="0"/>
+        <w:rPr>
+          <w:lang w:val="es-ES"/>
+        </w:rPr>
+      </w:pPr>
+      <w:r>
+        <w:rPr>
+          <w:lang w:val="es-ES"/>
+        </w:rPr>
+        <w:t xml:space="preserve">Como: </w:t>
+      </w:r>
+      <w:r>
+        <w:rPr>
+          <w:lang w:val="es-ES"/>
+        </w:rPr>
+        <w:t>administrador</w:t>
+      </w:r>
+      <w:r>
+        <w:rPr>
+          <w:lang w:val="es-ES"/>
+        </w:rPr>
+        <w:t xml:space="preserve"> del sistema</w:t>
+      </w:r>
+    </w:p>
+    <w:p>
+      <w:pPr>
+        <w:pStyle w:val="Prrafodelista"/>
+        <w:tabs>
+          <w:tab w:val="center" w:pos="1957"/>
+        </w:tabs>
+        <w:ind w:left="1070" w:firstLine="0"/>
+        <w:rPr>
+          <w:lang w:val="es-ES"/>
+        </w:rPr>
+      </w:pPr>
+      <w:r>
+        <w:rPr>
+          <w:lang w:val="es-ES"/>
+        </w:rPr>
+        <w:t xml:space="preserve">Quiero: un formulario, para poder registrar </w:t>
+      </w:r>
+      <w:r>
+        <w:rPr>
+          <w:lang w:val="es-ES"/>
+        </w:rPr>
+        <w:t>las</w:t>
+      </w:r>
+      <w:r>
+        <w:rPr>
+          <w:lang w:val="es-ES"/>
+        </w:rPr>
+        <w:t xml:space="preserve"> </w:t>
+      </w:r>
+      <w:r>
+        <w:rPr>
+          <w:lang w:val="es-ES"/>
+        </w:rPr>
+        <w:t>sucursales</w:t>
+      </w:r>
+      <w:r>
+        <w:rPr>
+          <w:lang w:val="es-ES"/>
+        </w:rPr>
+        <w:t xml:space="preserve"> al sistema</w:t>
+      </w:r>
+    </w:p>
+    <w:p>
+      <w:pPr>
+        <w:pStyle w:val="Prrafodelista"/>
+        <w:tabs>
+          <w:tab w:val="center" w:pos="1957"/>
+        </w:tabs>
+        <w:ind w:left="1070" w:firstLine="0"/>
+        <w:rPr>
+          <w:lang w:val="es-ES"/>
+        </w:rPr>
+      </w:pPr>
+      <w:r>
+        <w:rPr>
+          <w:lang w:val="es-ES"/>
+        </w:rPr>
+        <w:t xml:space="preserve">Para: Disponer de la información de </w:t>
+      </w:r>
+      <w:r>
+        <w:rPr>
+          <w:lang w:val="es-ES"/>
+        </w:rPr>
+        <w:t>éstas</w:t>
+      </w:r>
+      <w:r>
+        <w:rPr>
+          <w:lang w:val="es-ES"/>
+        </w:rPr>
+        <w:t xml:space="preserve"> en el futuro</w:t>
+      </w:r>
+    </w:p>
+    <w:p>
+      <w:pPr>
+        <w:pStyle w:val="Prrafodelista"/>
+        <w:rPr>
+          <w:lang w:val="es-ES"/>
+        </w:rPr>
+      </w:pPr>
+    </w:p>
+    <w:p>
+      <w:pPr>
+        <w:pStyle w:val="Prrafodelista"/>
+        <w:numPr>
+          <w:ilvl w:val="0"/>
+          <w:numId w:val="12"/>
+        </w:numPr>
+      </w:pPr>
+      <w:r>
+        <w:t>Editar sucursales</w:t>
+      </w:r>
+    </w:p>
+    <w:p>
+      <w:pPr>
+        <w:pStyle w:val="Prrafodelista"/>
+      </w:pPr>
+    </w:p>
+    <w:p>
+      <w:pPr>
+        <w:pStyle w:val="Prrafodelista"/>
+        <w:numPr>
+          <w:ilvl w:val="0"/>
+          <w:numId w:val="12"/>
+        </w:numPr>
+      </w:pPr>
+      <w:r>
+        <w:t>Eliminar sucursales</w:t>
+      </w:r>
+    </w:p>
+    <w:p>
+      <w:pPr>
+        <w:pStyle w:val="Prrafodelista"/>
+      </w:pPr>
+    </w:p>
+    <w:p>
+      <w:pPr>
+        <w:pStyle w:val="Prrafodelista"/>
+        <w:numPr>
+          <w:ilvl w:val="0"/>
+          <w:numId w:val="12"/>
+        </w:numPr>
+      </w:pPr>
+      <w:r>
+        <w:t>Realizar búsqueda de sucursales mediante un filtro</w:t>
+      </w:r>
+    </w:p>
+    <w:p>
+      <w:pPr>
+        <w:pStyle w:val="Prrafodelista"/>
+      </w:pPr>
+    </w:p>
+    <w:p>
+      <w:pPr>
+        <w:pStyle w:val="Prrafodelista"/>
+        <w:numPr>
+          <w:ilvl w:val="0"/>
+          <w:numId w:val="12"/>
+        </w:numPr>
+      </w:pPr>
+      <w:r>
+        <w:t>Agregar contratos</w:t>
+      </w:r>
+    </w:p>
+    <w:p>
+      <w:pPr>
+        <w:pStyle w:val="Prrafodelista"/>
+        <w:tabs>
+          <w:tab w:val="center" w:pos="1957"/>
+        </w:tabs>
+        <w:ind w:left="1070" w:firstLine="0"/>
+        <w:rPr>
+          <w:lang w:val="es-ES"/>
+        </w:rPr>
+      </w:pPr>
+      <w:r>
+        <w:rPr>
+          <w:lang w:val="es-ES"/>
+        </w:rPr>
+        <w:t>*Historia: Control de registros de contratos del sistema</w:t>
+      </w:r>
+    </w:p>
+    <w:p>
+      <w:pPr>
+        <w:pStyle w:val="Prrafodelista"/>
+        <w:tabs>
+          <w:tab w:val="center" w:pos="1957"/>
+        </w:tabs>
+        <w:ind w:left="1070" w:firstLine="0"/>
+        <w:rPr>
+          <w:lang w:val="es-ES"/>
+        </w:rPr>
+      </w:pPr>
+      <w:r>
+        <w:rPr>
+          <w:lang w:val="es-ES"/>
+        </w:rPr>
+        <w:t xml:space="preserve">Como: </w:t>
+      </w:r>
+      <w:r>
+        <w:rPr>
+          <w:lang w:val="es-ES"/>
+        </w:rPr>
+        <w:t>usuario</w:t>
+      </w:r>
+      <w:r>
+        <w:rPr>
+          <w:lang w:val="es-ES"/>
+        </w:rPr>
+        <w:t xml:space="preserve"> del sistema</w:t>
+      </w:r>
+    </w:p>
+    <w:p>
+      <w:pPr>
+        <w:pStyle w:val="Prrafodelista"/>
+        <w:tabs>
+          <w:tab w:val="center" w:pos="1957"/>
+        </w:tabs>
+        <w:ind w:left="1070" w:firstLine="0"/>
+        <w:rPr>
+          <w:lang w:val="es-ES"/>
+        </w:rPr>
+      </w:pPr>
+      <w:r>
+        <w:rPr>
+          <w:lang w:val="es-ES"/>
+        </w:rPr>
+        <w:t>Quiero: un formulario, para poder registrar los contratos al sistema</w:t>
+      </w:r>
+    </w:p>
+    <w:p>
+      <w:pPr>
+        <w:tabs>
+          <w:tab w:val="center" w:pos="1957"/>
+        </w:tabs>
+        <w:ind w:left="710" w:firstLine="0"/>
+        <w:rPr>
+          <w:lang w:val="es-ES"/>
+        </w:rPr>
+      </w:pPr>
+      <w:r>
+        <w:rPr>
+          <w:lang w:val="es-ES"/>
+        </w:rPr>
+        <w:tab/>
+        <w:t xml:space="preserve">      </w:t>
+      </w:r>
+      <w:r>
+        <w:rPr>
+          <w:lang w:val="es-ES"/>
+        </w:rPr>
+        <w:t>Para: Disponer de la información de éste en el futuro</w:t>
+      </w:r>
+    </w:p>
+    <w:p>
+      <w:pPr>
+        <w:pStyle w:val="Prrafodelista"/>
+        <w:rPr>
+          <w:lang w:val="es-ES"/>
+        </w:rPr>
+      </w:pPr>
+    </w:p>
+    <w:p>
+      <w:pPr>
+        <w:pStyle w:val="Prrafodelista"/>
+        <w:numPr>
+          <w:ilvl w:val="0"/>
+          <w:numId w:val="12"/>
+        </w:numPr>
+      </w:pPr>
+      <w:r>
+        <w:t>Editar contratos</w:t>
+      </w:r>
+    </w:p>
+    <w:p>
+      <w:pPr>
+        <w:pStyle w:val="Prrafodelista"/>
+        <w:tabs>
+          <w:tab w:val="center" w:pos="1957"/>
+        </w:tabs>
+        <w:ind w:left="1070" w:firstLine="0"/>
+        <w:rPr>
+          <w:lang w:val="es-ES"/>
+        </w:rPr>
+      </w:pPr>
+      <w:r>
+        <w:rPr>
+          <w:lang w:val="es-ES"/>
+        </w:rPr>
+        <w:t xml:space="preserve">*Historia: Actualizar información de los </w:t>
+      </w:r>
+      <w:r>
+        <w:rPr>
+          <w:lang w:val="es-ES"/>
+        </w:rPr>
+        <w:t>contratos del sistema</w:t>
+      </w:r>
+    </w:p>
+    <w:p>
+      <w:pPr>
+        <w:pStyle w:val="Prrafodelista"/>
+        <w:tabs>
+          <w:tab w:val="center" w:pos="1957"/>
+        </w:tabs>
+        <w:ind w:left="1070" w:firstLine="0"/>
+        <w:rPr>
+          <w:lang w:val="es-ES"/>
+        </w:rPr>
+      </w:pPr>
+      <w:r>
+        <w:rPr>
+          <w:lang w:val="es-ES"/>
+        </w:rPr>
+        <w:t xml:space="preserve">Como: </w:t>
+      </w:r>
+      <w:r>
+        <w:rPr>
+          <w:lang w:val="es-ES"/>
+        </w:rPr>
+        <w:t>usuario</w:t>
+      </w:r>
+      <w:r>
+        <w:rPr>
+          <w:lang w:val="es-ES"/>
+        </w:rPr>
+        <w:t xml:space="preserve"> del sistema</w:t>
+      </w:r>
+    </w:p>
+    <w:p>
+      <w:pPr>
+        <w:pStyle w:val="Prrafodelista"/>
+        <w:tabs>
+          <w:tab w:val="center" w:pos="1957"/>
+        </w:tabs>
+        <w:ind w:left="1070" w:firstLine="0"/>
+        <w:rPr>
+          <w:lang w:val="es-ES"/>
+        </w:rPr>
+      </w:pPr>
+      <w:r>
+        <w:rPr>
+          <w:lang w:val="es-ES"/>
+        </w:rPr>
+        <w:t>Quiero: un formulario</w:t>
+      </w:r>
+    </w:p>
+    <w:p>
+      <w:pPr>
+        <w:pStyle w:val="Prrafodelista"/>
+        <w:tabs>
+          <w:tab w:val="center" w:pos="1957"/>
+        </w:tabs>
+        <w:ind w:left="1070" w:firstLine="0"/>
+        <w:rPr>
+          <w:lang w:val="es-ES"/>
+        </w:rPr>
+      </w:pPr>
+      <w:r>
+        <w:rPr>
+          <w:lang w:val="es-ES"/>
+        </w:rPr>
+        <w:t xml:space="preserve">Para: actualizar la información de los </w:t>
+      </w:r>
+      <w:r>
+        <w:rPr>
+          <w:lang w:val="es-ES"/>
+        </w:rPr>
+        <w:t>contratos del sistema</w:t>
+      </w:r>
+      <w:r>
+        <w:rPr>
+          <w:lang w:val="es-ES"/>
+        </w:rPr>
+        <w:t>.</w:t>
+      </w:r>
+    </w:p>
+    <w:p>
+      <w:pPr>
+        <w:pStyle w:val="Prrafodelista"/>
+        <w:rPr>
+          <w:lang w:val="es-ES"/>
+        </w:rPr>
+      </w:pPr>
+    </w:p>
+    <w:p>
+      <w:pPr>
+        <w:pStyle w:val="Prrafodelista"/>
+        <w:numPr>
+          <w:ilvl w:val="0"/>
+          <w:numId w:val="12"/>
+        </w:numPr>
+      </w:pPr>
+      <w:r>
+        <w:t>Eliminar contratos</w:t>
+      </w:r>
+    </w:p>
+    <w:p>
+      <w:pPr>
+        <w:pStyle w:val="Prrafodelista"/>
+      </w:pPr>
+    </w:p>
+    <w:p>
+      <w:pPr>
+        <w:pStyle w:val="Prrafodelista"/>
+        <w:numPr>
+          <w:ilvl w:val="0"/>
+          <w:numId w:val="12"/>
+        </w:numPr>
+      </w:pPr>
+      <w:r>
+        <w:t>Realizar búsqueda de contratos mediante un filtro</w:t>
+      </w:r>
+    </w:p>
+    <w:p>
+      <w:pPr>
+        <w:pStyle w:val="Prrafodelista"/>
+      </w:pPr>
+    </w:p>
+    <w:p>
+      <w:pPr>
+        <w:pStyle w:val="Prrafodelista"/>
+        <w:numPr>
+          <w:ilvl w:val="0"/>
+          <w:numId w:val="12"/>
+        </w:numPr>
+      </w:pPr>
+      <w:r>
+        <w:t>Agregar entregas</w:t>
+      </w:r>
+    </w:p>
+    <w:p>
+      <w:pPr>
+        <w:pStyle w:val="Prrafodelista"/>
+        <w:tabs>
+          <w:tab w:val="center" w:pos="1957"/>
+        </w:tabs>
+        <w:ind w:left="1070" w:firstLine="0"/>
+        <w:rPr>
+          <w:lang w:val="es-ES"/>
+        </w:rPr>
+      </w:pPr>
+      <w:r>
+        <w:rPr>
+          <w:lang w:val="es-ES"/>
+        </w:rPr>
+        <w:t xml:space="preserve">*Historia: Control de registros de </w:t>
+      </w:r>
+      <w:r>
+        <w:rPr>
+          <w:lang w:val="es-ES"/>
+        </w:rPr>
+        <w:t>entregas</w:t>
+      </w:r>
+      <w:r>
+        <w:rPr>
+          <w:lang w:val="es-ES"/>
+        </w:rPr>
+        <w:t xml:space="preserve"> del sistema</w:t>
+      </w:r>
+    </w:p>
+    <w:p>
+      <w:pPr>
+        <w:pStyle w:val="Prrafodelista"/>
+        <w:tabs>
+          <w:tab w:val="center" w:pos="1957"/>
+        </w:tabs>
+        <w:ind w:left="1070" w:firstLine="0"/>
+        <w:rPr>
+          <w:lang w:val="es-ES"/>
+        </w:rPr>
+      </w:pPr>
+      <w:r>
+        <w:rPr>
+          <w:lang w:val="es-ES"/>
+        </w:rPr>
+        <w:t xml:space="preserve">Como: </w:t>
+      </w:r>
+      <w:r>
+        <w:rPr>
+          <w:lang w:val="es-ES"/>
+        </w:rPr>
+        <w:t>usuario</w:t>
+      </w:r>
+      <w:r>
+        <w:rPr>
+          <w:lang w:val="es-ES"/>
+        </w:rPr>
+        <w:t xml:space="preserve"> del sistema</w:t>
+      </w:r>
+    </w:p>
+    <w:p>
+      <w:pPr>
+        <w:pStyle w:val="Prrafodelista"/>
+        <w:tabs>
+          <w:tab w:val="center" w:pos="1957"/>
+        </w:tabs>
+        <w:ind w:left="1070" w:firstLine="0"/>
+        <w:rPr>
+          <w:lang w:val="es-ES"/>
+        </w:rPr>
+      </w:pPr>
+      <w:r>
+        <w:rPr>
+          <w:lang w:val="es-ES"/>
+        </w:rPr>
+        <w:t xml:space="preserve">Quiero: un formulario, para poder registrar </w:t>
+      </w:r>
+      <w:r>
+        <w:rPr>
+          <w:lang w:val="es-ES"/>
+        </w:rPr>
+        <w:t>las</w:t>
+      </w:r>
+      <w:r>
+        <w:rPr>
+          <w:lang w:val="es-ES"/>
+        </w:rPr>
+        <w:t xml:space="preserve"> </w:t>
+      </w:r>
+      <w:r>
+        <w:rPr>
+          <w:lang w:val="es-ES"/>
+        </w:rPr>
+        <w:t>entregas</w:t>
+      </w:r>
+      <w:r>
+        <w:rPr>
+          <w:lang w:val="es-ES"/>
+        </w:rPr>
+        <w:t xml:space="preserve"> al sistema</w:t>
+      </w:r>
+    </w:p>
+    <w:p>
+      <w:pPr>
+        <w:pStyle w:val="Prrafodelista"/>
+        <w:tabs>
+          <w:tab w:val="center" w:pos="1957"/>
+        </w:tabs>
+        <w:ind w:left="1070" w:firstLine="0"/>
+        <w:rPr>
+          <w:lang w:val="es-ES"/>
+        </w:rPr>
+      </w:pPr>
+      <w:r>
+        <w:rPr>
+          <w:lang w:val="es-ES"/>
+        </w:rPr>
+        <w:t>Para: Disponer de la información de éste en el futuro</w:t>
+      </w:r>
+    </w:p>
+    <w:p>
+      <w:pPr>
+        <w:pStyle w:val="Prrafodelista"/>
+        <w:rPr>
+          <w:lang w:val="es-ES"/>
+        </w:rPr>
+      </w:pPr>
+    </w:p>
+    <w:p>
+      <w:pPr>
+        <w:pStyle w:val="Prrafodelista"/>
+        <w:numPr>
+          <w:ilvl w:val="0"/>
+          <w:numId w:val="12"/>
+        </w:numPr>
+      </w:pPr>
+      <w:r>
+        <w:t>Editar entregas</w:t>
+      </w:r>
+    </w:p>
+    <w:p>
+      <w:pPr>
+        <w:pStyle w:val="Prrafodelista"/>
+        <w:numPr>
+          <w:ilvl w:val="0"/>
+          <w:numId w:val="12"/>
+        </w:numPr>
+        <w:tabs>
+          <w:tab w:val="center" w:pos="1957"/>
+        </w:tabs>
+        <w:rPr>
+          <w:lang w:val="es-ES"/>
+        </w:rPr>
+      </w:pPr>
+      <w:r>
+        <w:rPr>
+          <w:lang w:val="es-ES"/>
+        </w:rPr>
+        <w:t>*Histor</w:t>
+      </w:r>
+      <w:r>
+        <w:rPr>
+          <w:lang w:val="es-ES"/>
+        </w:rPr>
+        <w:t>ia: Actualizar información de la</w:t>
+      </w:r>
+      <w:r>
+        <w:rPr>
+          <w:lang w:val="es-ES"/>
+        </w:rPr>
+        <w:t xml:space="preserve">s </w:t>
+      </w:r>
+      <w:r>
+        <w:rPr>
+          <w:lang w:val="es-ES"/>
+        </w:rPr>
+        <w:t>entregas</w:t>
+      </w:r>
+    </w:p>
+    <w:p>
+      <w:pPr>
+        <w:pStyle w:val="Prrafodelista"/>
+        <w:numPr>
+          <w:ilvl w:val="0"/>
+          <w:numId w:val="12"/>
+        </w:numPr>
+        <w:tabs>
+          <w:tab w:val="center" w:pos="1957"/>
+        </w:tabs>
+        <w:rPr>
+          <w:lang w:val="es-ES"/>
+        </w:rPr>
+      </w:pPr>
+      <w:r>
+        <w:rPr>
+          <w:lang w:val="es-ES"/>
+        </w:rPr>
+        <w:t xml:space="preserve">Como: </w:t>
+      </w:r>
+      <w:r>
+        <w:rPr>
+          <w:lang w:val="es-ES"/>
+        </w:rPr>
+        <w:t>usuario</w:t>
+      </w:r>
+      <w:r>
+        <w:rPr>
+          <w:lang w:val="es-ES"/>
+        </w:rPr>
+        <w:t xml:space="preserve"> del sistema</w:t>
+      </w:r>
+    </w:p>
+    <w:p>
+      <w:pPr>
+        <w:pStyle w:val="Prrafodelista"/>
+        <w:numPr>
+          <w:ilvl w:val="0"/>
+          <w:numId w:val="12"/>
+        </w:numPr>
+        <w:tabs>
+          <w:tab w:val="center" w:pos="1957"/>
+        </w:tabs>
+        <w:rPr>
+          <w:lang w:val="es-ES"/>
+        </w:rPr>
+      </w:pPr>
+      <w:r>
+        <w:rPr>
+          <w:lang w:val="es-ES"/>
+        </w:rPr>
+        <w:t>Quiero: un formulario</w:t>
+      </w:r>
+    </w:p>
+    <w:p>
+      <w:pPr>
+        <w:pStyle w:val="Prrafodelista"/>
+        <w:numPr>
+          <w:ilvl w:val="0"/>
+          <w:numId w:val="12"/>
+        </w:numPr>
+        <w:tabs>
+          <w:tab w:val="center" w:pos="1957"/>
+        </w:tabs>
+        <w:rPr>
+          <w:lang w:val="es-ES"/>
+        </w:rPr>
+      </w:pPr>
+      <w:r>
+        <w:rPr>
+          <w:lang w:val="es-ES"/>
+        </w:rPr>
+        <w:t xml:space="preserve">Para: actualizar la información de </w:t>
+      </w:r>
+      <w:r>
+        <w:rPr>
+          <w:lang w:val="es-ES"/>
+        </w:rPr>
+        <w:t>las</w:t>
+      </w:r>
+      <w:bookmarkStart w:id="24" w:name="_GoBack"/>
+      <w:bookmarkEnd w:id="24"/>
+      <w:r>
+        <w:rPr>
+          <w:lang w:val="es-ES"/>
+        </w:rPr>
+        <w:t xml:space="preserve"> </w:t>
+      </w:r>
+      <w:r>
+        <w:rPr>
+          <w:lang w:val="es-ES"/>
+        </w:rPr>
+        <w:t>entregas</w:t>
+      </w:r>
+      <w:r>
+        <w:rPr>
+          <w:lang w:val="es-ES"/>
+        </w:rPr>
+        <w:t>.</w:t>
+      </w:r>
+    </w:p>
+    <w:p>
+      <w:pPr>
+        <w:pStyle w:val="Prrafodelista"/>
+        <w:rPr>
+          <w:lang w:val="es-ES"/>
+        </w:rPr>
+      </w:pPr>
+    </w:p>
+    <w:p>
+      <w:pPr>
+        <w:pStyle w:val="Prrafodelista"/>
+        <w:numPr>
+          <w:ilvl w:val="0"/>
+          <w:numId w:val="12"/>
+        </w:numPr>
+      </w:pPr>
+      <w:r>
+        <w:t>Eliminar entregas</w:t>
+      </w:r>
+    </w:p>
+    <w:p>
+      <w:pPr>
+        <w:pStyle w:val="Prrafodelista"/>
+      </w:pPr>
+    </w:p>
+    <w:p>
+      <w:pPr>
+        <w:pStyle w:val="Prrafodelista"/>
+        <w:numPr>
+          <w:ilvl w:val="0"/>
+          <w:numId w:val="12"/>
+        </w:numPr>
+      </w:pPr>
+      <w:r>
+        <w:t>Realizar búsqueda de entregas mediante un filtro</w:t>
+      </w:r>
+    </w:p>
+    <w:p>
+      <w:pPr>
+        <w:pStyle w:val="Prrafodelista"/>
+      </w:pPr>
+    </w:p>
+    <w:p>
+      <w:pPr>
+        <w:pStyle w:val="Prrafodelista"/>
+        <w:numPr>
+          <w:ilvl w:val="0"/>
+          <w:numId w:val="12"/>
+        </w:numPr>
+      </w:pPr>
+      <w:r>
+        <w:t>Realizar abono</w:t>
+      </w:r>
+    </w:p>
+    <w:p>
+      <w:pPr>
+        <w:pStyle w:val="Prrafodelista"/>
+        <w:tabs>
+          <w:tab w:val="center" w:pos="1957"/>
+        </w:tabs>
+        <w:ind w:left="1070" w:firstLine="0"/>
+        <w:rPr>
+          <w:lang w:val="es-ES"/>
+        </w:rPr>
+      </w:pPr>
+      <w:r>
+        <w:rPr>
+          <w:lang w:val="es-ES"/>
+        </w:rPr>
+        <w:t xml:space="preserve">*Historia: Control de registros de </w:t>
+      </w:r>
+      <w:r>
+        <w:rPr>
+          <w:lang w:val="es-ES"/>
+        </w:rPr>
+        <w:t>abonos</w:t>
+      </w:r>
+      <w:r>
+        <w:rPr>
+          <w:lang w:val="es-ES"/>
+        </w:rPr>
+        <w:t xml:space="preserve"> del sistema</w:t>
+      </w:r>
+    </w:p>
+    <w:p>
+      <w:pPr>
+        <w:pStyle w:val="Prrafodelista"/>
+        <w:tabs>
+          <w:tab w:val="center" w:pos="1957"/>
+        </w:tabs>
+        <w:ind w:left="1070" w:firstLine="0"/>
+        <w:rPr>
+          <w:lang w:val="es-ES"/>
+        </w:rPr>
+      </w:pPr>
+      <w:r>
+        <w:rPr>
+          <w:lang w:val="es-ES"/>
+        </w:rPr>
+        <w:t>Como: usuario del sistema</w:t>
+      </w:r>
+    </w:p>
+    <w:p>
+      <w:pPr>
+        <w:pStyle w:val="Prrafodelista"/>
+        <w:tabs>
+          <w:tab w:val="center" w:pos="1957"/>
+        </w:tabs>
+        <w:ind w:left="1070" w:firstLine="0"/>
+        <w:rPr>
+          <w:lang w:val="es-ES"/>
+        </w:rPr>
+      </w:pPr>
+      <w:r>
+        <w:rPr>
+          <w:lang w:val="es-ES"/>
+        </w:rPr>
+        <w:t xml:space="preserve">Quiero: un formulario, para poder registrar los </w:t>
+      </w:r>
+      <w:r>
+        <w:rPr>
+          <w:lang w:val="es-ES"/>
+        </w:rPr>
+        <w:t>abonos</w:t>
+      </w:r>
+      <w:r>
+        <w:rPr>
+          <w:lang w:val="es-ES"/>
+        </w:rPr>
+        <w:t xml:space="preserve"> al sistema</w:t>
+      </w:r>
+    </w:p>
+    <w:p>
+      <w:pPr>
+        <w:pStyle w:val="Prrafodelista"/>
+        <w:tabs>
+          <w:tab w:val="center" w:pos="1957"/>
+        </w:tabs>
+        <w:ind w:left="1070" w:firstLine="0"/>
+        <w:rPr>
+          <w:lang w:val="es-ES"/>
+        </w:rPr>
+      </w:pPr>
+      <w:r>
+        <w:rPr>
+          <w:lang w:val="es-ES"/>
+        </w:rPr>
+        <w:t>Para: Disponer de la información de éste en el futuro</w:t>
       </w:r>
     </w:p>
     <w:p>
@@ -6849,232 +9127,6 @@
           <w:lang w:val="es-ES"/>
         </w:rPr>
       </w:pPr>
-      <w:r>
-        <w:rPr>
-          <w:lang w:val="es-ES"/>
-        </w:rPr>
-        <w:t>Como: administrado</w:t>
-      </w:r>
-      <w:r>
-        <w:rPr>
-          <w:lang w:val="es-ES"/>
-        </w:rPr>
-        <w:t>r</w:t>
-      </w:r>
-    </w:p>
-    <w:p>
-      <w:pPr>
-        <w:tabs>
-          <w:tab w:val="center" w:pos="1957"/>
-        </w:tabs>
-        <w:ind w:left="708" w:firstLine="0"/>
-        <w:rPr>
-          <w:lang w:val="es-ES"/>
-        </w:rPr>
-      </w:pPr>
-      <w:r>
-        <w:rPr>
-          <w:lang w:val="es-ES"/>
-        </w:rPr>
-        <w:t>Quiero: un formulario</w:t>
-      </w:r>
-    </w:p>
-    <w:p>
-      <w:pPr>
-        <w:tabs>
-          <w:tab w:val="center" w:pos="1957"/>
-        </w:tabs>
-        <w:ind w:left="708" w:firstLine="0"/>
-        <w:rPr>
-          <w:lang w:val="es-ES"/>
-        </w:rPr>
-      </w:pPr>
-      <w:r>
-        <w:rPr>
-          <w:lang w:val="es-ES"/>
-        </w:rPr>
-        <w:t>Para: actualizar la información de los empleados.</w:t>
-      </w:r>
-    </w:p>
-    <w:p>
-      <w:pPr>
-        <w:tabs>
-          <w:tab w:val="center" w:pos="1957"/>
-        </w:tabs>
-        <w:ind w:left="708" w:firstLine="0"/>
-        <w:rPr>
-          <w:lang w:val="es-ES"/>
-        </w:rPr>
-      </w:pPr>
-    </w:p>
-    <w:p>
-      <w:pPr>
-        <w:tabs>
-          <w:tab w:val="center" w:pos="1957"/>
-        </w:tabs>
-        <w:ind w:left="708" w:firstLine="0"/>
-        <w:rPr>
-          <w:lang w:val="es-ES"/>
-        </w:rPr>
-      </w:pPr>
-    </w:p>
-    <w:p>
-      <w:pPr>
-        <w:tabs>
-          <w:tab w:val="center" w:pos="1957"/>
-        </w:tabs>
-        <w:ind w:left="708" w:firstLine="0"/>
-        <w:rPr>
-          <w:lang w:val="es-ES"/>
-        </w:rPr>
-      </w:pPr>
-      <w:r>
-        <w:rPr>
-          <w:lang w:val="es-ES"/>
-        </w:rPr>
-        <w:t>*Historia: Actualizar información de los servicios funerarios</w:t>
-      </w:r>
-    </w:p>
-    <w:p>
-      <w:pPr>
-        <w:tabs>
-          <w:tab w:val="center" w:pos="1957"/>
-        </w:tabs>
-        <w:ind w:left="708" w:firstLine="0"/>
-        <w:rPr>
-          <w:lang w:val="es-ES"/>
-        </w:rPr>
-      </w:pPr>
-      <w:r>
-        <w:rPr>
-          <w:lang w:val="es-ES"/>
-        </w:rPr>
-        <w:t>Como: administrador</w:t>
-      </w:r>
-    </w:p>
-    <w:p>
-      <w:pPr>
-        <w:tabs>
-          <w:tab w:val="center" w:pos="1957"/>
-        </w:tabs>
-        <w:ind w:left="708" w:firstLine="0"/>
-        <w:rPr>
-          <w:lang w:val="es-ES"/>
-        </w:rPr>
-      </w:pPr>
-      <w:r>
-        <w:rPr>
-          <w:lang w:val="es-ES"/>
-        </w:rPr>
-        <w:t>Quiero: un formulario</w:t>
-      </w:r>
-    </w:p>
-    <w:p>
-      <w:pPr>
-        <w:tabs>
-          <w:tab w:val="center" w:pos="1957"/>
-        </w:tabs>
-        <w:ind w:left="708" w:firstLine="0"/>
-        <w:rPr>
-          <w:lang w:val="es-ES"/>
-        </w:rPr>
-      </w:pPr>
-      <w:r>
-        <w:rPr>
-          <w:lang w:val="es-ES"/>
-        </w:rPr>
-        <w:t>Para: actualizar la información de los servicios funerarios que la empresa ofrece.</w:t>
-      </w:r>
-    </w:p>
-    <w:p>
-      <w:pPr>
-        <w:tabs>
-          <w:tab w:val="center" w:pos="1957"/>
-        </w:tabs>
-        <w:ind w:left="723" w:firstLine="0"/>
-        <w:rPr>
-          <w:lang w:val="es-ES"/>
-        </w:rPr>
-      </w:pPr>
-    </w:p>
-    <w:p>
-      <w:pPr>
-        <w:tabs>
-          <w:tab w:val="center" w:pos="1957"/>
-        </w:tabs>
-        <w:ind w:left="708" w:firstLine="0"/>
-        <w:rPr>
-          <w:lang w:val="es-ES"/>
-        </w:rPr>
-      </w:pPr>
-    </w:p>
-    <w:p>
-      <w:pPr>
-        <w:tabs>
-          <w:tab w:val="center" w:pos="1957"/>
-        </w:tabs>
-        <w:ind w:left="708" w:firstLine="0"/>
-        <w:rPr>
-          <w:lang w:val="es-ES"/>
-        </w:rPr>
-      </w:pPr>
-      <w:r>
-        <w:rPr>
-          <w:lang w:val="es-ES"/>
-        </w:rPr>
-        <w:t>*Historia: Formulario para iniciar sesión</w:t>
-      </w:r>
-    </w:p>
-    <w:p>
-      <w:pPr>
-        <w:tabs>
-          <w:tab w:val="center" w:pos="1957"/>
-        </w:tabs>
-        <w:ind w:left="708" w:firstLine="0"/>
-        <w:rPr>
-          <w:lang w:val="es-ES"/>
-        </w:rPr>
-      </w:pPr>
-      <w:r>
-        <w:rPr>
-          <w:lang w:val="es-ES"/>
-        </w:rPr>
-        <w:t>Como: usuario</w:t>
-      </w:r>
-    </w:p>
-    <w:p>
-      <w:pPr>
-        <w:tabs>
-          <w:tab w:val="center" w:pos="1957"/>
-        </w:tabs>
-        <w:ind w:left="708" w:firstLine="0"/>
-        <w:rPr>
-          <w:lang w:val="es-ES"/>
-        </w:rPr>
-      </w:pPr>
-      <w:r>
-        <w:rPr>
-          <w:lang w:val="es-ES"/>
-        </w:rPr>
-        <w:t>Quiero: un formulario</w:t>
-      </w:r>
-    </w:p>
-    <w:p>
-      <w:pPr>
-        <w:tabs>
-          <w:tab w:val="center" w:pos="1957"/>
-        </w:tabs>
-        <w:ind w:left="708" w:firstLine="0"/>
-        <w:rPr>
-          <w:lang w:val="es-ES"/>
-        </w:rPr>
-      </w:pPr>
-      <w:r>
-        <w:rPr>
-          <w:lang w:val="es-ES"/>
-        </w:rPr>
-        <w:t>Para: iniciar sesión de manera rápida y segura.</w:t>
-      </w:r>
     </w:p>
     <w:p>
       <w:pPr>
@@ -7104,11 +9156,11 @@
         <w:pStyle w:val="Ttulo3"/>
         <w:ind w:left="0" w:firstLine="708"/>
       </w:pPr>
-      <w:bookmarkStart w:id="24" w:name="_Toc69308013"/>
+      <w:bookmarkStart w:id="25" w:name="_Toc69308013"/>
       <w:r>
         <w:t>2.3.2 Lista de requerimientos</w:t>
       </w:r>
-      <w:bookmarkEnd w:id="24"/>
+      <w:bookmarkEnd w:id="25"/>
       <w:r>
         <w:t xml:space="preserve"> </w:t>
       </w:r>
@@ -7239,15 +9291,14 @@
         <w:pStyle w:val="Ttulo4"/>
         <w:ind w:firstLine="350"/>
       </w:pPr>
-      <w:bookmarkStart w:id="25" w:name="_Toc69168174"/>
-      <w:r>
-        <w:lastRenderedPageBreak/>
+      <w:bookmarkStart w:id="26" w:name="_Toc69168174"/>
+      <w:r>
         <w:t>2.3.2.</w:t>
       </w:r>
       <w:r>
         <w:t>1 Requisitos de Rendimiento</w:t>
       </w:r>
-      <w:bookmarkEnd w:id="25"/>
+      <w:bookmarkEnd w:id="26"/>
     </w:p>
     <w:p/>
     <w:p>
@@ -7296,14 +9347,14 @@
         <w:pStyle w:val="Ttulo4"/>
         <w:ind w:firstLine="350"/>
       </w:pPr>
-      <w:bookmarkStart w:id="26" w:name="_Toc69168175"/>
+      <w:bookmarkStart w:id="27" w:name="_Toc69168175"/>
       <w:r>
         <w:t>2.3.2.</w:t>
       </w:r>
       <w:r>
         <w:t>2 Seguridad</w:t>
       </w:r>
-      <w:bookmarkEnd w:id="26"/>
+      <w:bookmarkEnd w:id="27"/>
     </w:p>
     <w:p/>
     <w:p>
@@ -7385,14 +9436,14 @@
         <w:pStyle w:val="Ttulo4"/>
         <w:ind w:firstLine="350"/>
       </w:pPr>
-      <w:bookmarkStart w:id="27" w:name="_Toc69168176"/>
+      <w:bookmarkStart w:id="28" w:name="_Toc69168176"/>
       <w:r>
         <w:t>2.3.2.</w:t>
       </w:r>
       <w:r>
         <w:t>3 Fiabilidad</w:t>
       </w:r>
-      <w:bookmarkEnd w:id="27"/>
+      <w:bookmarkEnd w:id="28"/>
     </w:p>
     <w:p>
       <w:pPr>
@@ -7425,14 +9476,15 @@
         <w:pStyle w:val="Ttulo4"/>
         <w:ind w:firstLine="696"/>
       </w:pPr>
-      <w:bookmarkStart w:id="28" w:name="_Toc69168177"/>
-      <w:r>
+      <w:bookmarkStart w:id="29" w:name="_Toc69168177"/>
+      <w:r>
+        <w:lastRenderedPageBreak/>
         <w:t>2.3.2.</w:t>
       </w:r>
       <w:r>
         <w:t>4 Disponibilidad</w:t>
       </w:r>
-      <w:bookmarkEnd w:id="28"/>
+      <w:bookmarkEnd w:id="29"/>
     </w:p>
     <w:p>
       <w:pPr>
@@ -7498,14 +9550,14 @@
         <w:pStyle w:val="Ttulo4"/>
         <w:ind w:firstLine="696"/>
       </w:pPr>
-      <w:bookmarkStart w:id="29" w:name="_Toc69168178"/>
+      <w:bookmarkStart w:id="30" w:name="_Toc69168178"/>
       <w:r>
         <w:t>2.3.2.</w:t>
       </w:r>
       <w:r>
         <w:t>5 Portabilidad</w:t>
       </w:r>
-      <w:bookmarkEnd w:id="29"/>
+      <w:bookmarkEnd w:id="30"/>
     </w:p>
     <w:p>
       <w:pPr>
@@ -7525,11 +9577,11 @@
       <w:r>
         <w:t xml:space="preserve"> </w:t>
       </w:r>
-      <w:bookmarkStart w:id="30" w:name="_Toc69308014"/>
+      <w:bookmarkStart w:id="31" w:name="_Toc69308014"/>
       <w:r>
         <w:t>2.3.3 Casos de uso</w:t>
       </w:r>
-      <w:bookmarkEnd w:id="30"/>
+      <w:bookmarkEnd w:id="31"/>
       <w:r>
         <w:t xml:space="preserve"> </w:t>
       </w:r>
@@ -7631,7 +9683,6 @@
         </w:numPr>
       </w:pPr>
       <w:r>
-        <w:lastRenderedPageBreak/>
         <w:t xml:space="preserve">Realizar búsqueda de </w:t>
       </w:r>
       <w:r>
@@ -7656,7 +9707,13 @@
         </w:numPr>
       </w:pPr>
       <w:r>
-        <w:t xml:space="preserve">Agregar </w:t>
+        <w:t>Agregar</w:t>
+      </w:r>
+      <w:r>
+        <w:t xml:space="preserve"> tipo de</w:t>
+      </w:r>
+      <w:r>
+        <w:t xml:space="preserve"> </w:t>
       </w:r>
       <w:r>
         <w:t>contrato</w:t>
@@ -7675,6 +9732,9 @@
         <w:t xml:space="preserve">Editar </w:t>
       </w:r>
       <w:r>
+        <w:t xml:space="preserve">tipo de </w:t>
+      </w:r>
+      <w:r>
         <w:t>contrato</w:t>
       </w:r>
     </w:p>
@@ -7692,7 +9752,13 @@
         </w:numPr>
       </w:pPr>
       <w:r>
-        <w:t>Eliminar c</w:t>
+        <w:t xml:space="preserve">Eliminar </w:t>
+      </w:r>
+      <w:r>
+        <w:t xml:space="preserve">tipo de </w:t>
+      </w:r>
+      <w:r>
+        <w:t>c</w:t>
       </w:r>
       <w:r>
         <w:t>ontrato</w:t>
@@ -8174,22 +10240,75 @@
     <w:p>
       <w:pPr>
         <w:ind w:left="0" w:firstLine="0"/>
-      </w:pPr>
-      <w:r>
+        <w:rPr>
+          <w:highlight w:val="yellow"/>
+        </w:rPr>
+      </w:pPr>
+      <w:r>
+        <w:rPr>
+          <w:highlight w:val="yellow"/>
+        </w:rPr>
         <w:t>Nota. Los casos de usos deben de salir de las historias de usuarios</w:t>
       </w:r>
       <w:r>
+        <w:rPr>
+          <w:highlight w:val="yellow"/>
+        </w:rPr>
         <w:t>. Las historias de usuarios, las lista de requerimientos, los casos de usos es una forma de identificar requerimientos (estamos haciendo tres veces lo mismo)</w:t>
       </w:r>
     </w:p>
-    <w:p/>
-    <w:p/>
-    <w:p/>
-    <w:p/>
-    <w:p/>
-    <w:p/>
-    <w:p>
-      <w:r>
+    <w:p>
+      <w:pPr>
+        <w:rPr>
+          <w:highlight w:val="yellow"/>
+        </w:rPr>
+      </w:pPr>
+    </w:p>
+    <w:p>
+      <w:pPr>
+        <w:rPr>
+          <w:highlight w:val="yellow"/>
+        </w:rPr>
+      </w:pPr>
+    </w:p>
+    <w:p>
+      <w:pPr>
+        <w:rPr>
+          <w:highlight w:val="yellow"/>
+        </w:rPr>
+      </w:pPr>
+    </w:p>
+    <w:p>
+      <w:pPr>
+        <w:rPr>
+          <w:highlight w:val="yellow"/>
+        </w:rPr>
+      </w:pPr>
+    </w:p>
+    <w:p>
+      <w:pPr>
+        <w:rPr>
+          <w:highlight w:val="yellow"/>
+        </w:rPr>
+      </w:pPr>
+    </w:p>
+    <w:p>
+      <w:pPr>
+        <w:rPr>
+          <w:highlight w:val="yellow"/>
+        </w:rPr>
+      </w:pPr>
+    </w:p>
+    <w:p>
+      <w:pPr>
+        <w:rPr>
+          <w:highlight w:val="yellow"/>
+        </w:rPr>
+      </w:pPr>
+      <w:r>
+        <w:rPr>
+          <w:highlight w:val="yellow"/>
+        </w:rPr>
         <w:t xml:space="preserve">1- Iniciar sesión: </w:t>
       </w:r>
     </w:p>
@@ -8200,8 +10319,14 @@
           <w:ilvl w:val="0"/>
           <w:numId w:val="2"/>
         </w:numPr>
-      </w:pPr>
-      <w:r>
+        <w:rPr>
+          <w:highlight w:val="yellow"/>
+        </w:rPr>
+      </w:pPr>
+      <w:r>
+        <w:rPr>
+          <w:highlight w:val="yellow"/>
+        </w:rPr>
         <w:t xml:space="preserve">Escribir Usuario y Clave </w:t>
       </w:r>
     </w:p>
@@ -8212,14 +10337,34 @@
           <w:ilvl w:val="0"/>
           <w:numId w:val="2"/>
         </w:numPr>
-      </w:pPr>
-      <w:r>
+        <w:rPr>
+          <w:highlight w:val="yellow"/>
+        </w:rPr>
+      </w:pPr>
+      <w:r>
+        <w:rPr>
+          <w:highlight w:val="yellow"/>
+        </w:rPr>
         <w:t>Dar clic en Entrar</w:t>
       </w:r>
     </w:p>
-    <w:p/>
-    <w:p>
-      <w:r>
+    <w:p>
+      <w:pPr>
+        <w:rPr>
+          <w:highlight w:val="yellow"/>
+        </w:rPr>
+      </w:pPr>
+    </w:p>
+    <w:p>
+      <w:pPr>
+        <w:rPr>
+          <w:highlight w:val="yellow"/>
+        </w:rPr>
+      </w:pPr>
+      <w:r>
+        <w:rPr>
+          <w:highlight w:val="yellow"/>
+        </w:rPr>
         <w:t xml:space="preserve">2- Cerrar sesión: </w:t>
       </w:r>
     </w:p>
@@ -8230,14 +10375,34 @@
           <w:ilvl w:val="0"/>
           <w:numId w:val="3"/>
         </w:numPr>
-      </w:pPr>
-      <w:r>
+        <w:rPr>
+          <w:highlight w:val="yellow"/>
+        </w:rPr>
+      </w:pPr>
+      <w:r>
+        <w:rPr>
+          <w:highlight w:val="yellow"/>
+        </w:rPr>
         <w:t>Dar clic en Cerrar Sesión</w:t>
       </w:r>
     </w:p>
-    <w:p/>
-    <w:p>
-      <w:r>
+    <w:p>
+      <w:pPr>
+        <w:rPr>
+          <w:highlight w:val="yellow"/>
+        </w:rPr>
+      </w:pPr>
+    </w:p>
+    <w:p>
+      <w:pPr>
+        <w:rPr>
+          <w:highlight w:val="yellow"/>
+        </w:rPr>
+      </w:pPr>
+      <w:r>
+        <w:rPr>
+          <w:highlight w:val="yellow"/>
+        </w:rPr>
         <w:t xml:space="preserve">3- Agregar Cliente: </w:t>
       </w:r>
     </w:p>
@@ -8248,8 +10413,15 @@
           <w:ilvl w:val="0"/>
           <w:numId w:val="3"/>
         </w:numPr>
-      </w:pPr>
-      <w:r>
+        <w:rPr>
+          <w:highlight w:val="yellow"/>
+        </w:rPr>
+      </w:pPr>
+      <w:r>
+        <w:rPr>
+          <w:highlight w:val="yellow"/>
+        </w:rPr>
+        <w:lastRenderedPageBreak/>
         <w:t xml:space="preserve">Ingresar al formulario de Clientes </w:t>
       </w:r>
     </w:p>
@@ -8260,8 +10432,14 @@
           <w:ilvl w:val="0"/>
           <w:numId w:val="3"/>
         </w:numPr>
-      </w:pPr>
-      <w:r>
+        <w:rPr>
+          <w:highlight w:val="yellow"/>
+        </w:rPr>
+      </w:pPr>
+      <w:r>
+        <w:rPr>
+          <w:highlight w:val="yellow"/>
+        </w:rPr>
         <w:t xml:space="preserve">Dar clic en Agregar </w:t>
       </w:r>
     </w:p>
@@ -8272,8 +10450,14 @@
           <w:ilvl w:val="0"/>
           <w:numId w:val="3"/>
         </w:numPr>
-      </w:pPr>
-      <w:r>
+        <w:rPr>
+          <w:highlight w:val="yellow"/>
+        </w:rPr>
+      </w:pPr>
+      <w:r>
+        <w:rPr>
+          <w:highlight w:val="yellow"/>
+        </w:rPr>
         <w:t xml:space="preserve">Ingresar datos del Cliente </w:t>
       </w:r>
     </w:p>
@@ -8284,8 +10468,14 @@
           <w:ilvl w:val="0"/>
           <w:numId w:val="3"/>
         </w:numPr>
-      </w:pPr>
-      <w:r>
+        <w:rPr>
+          <w:highlight w:val="yellow"/>
+        </w:rPr>
+      </w:pPr>
+      <w:r>
+        <w:rPr>
+          <w:highlight w:val="yellow"/>
+        </w:rPr>
         <w:t>Dar clic en Guardar</w:t>
       </w:r>
     </w:p>
@@ -8293,10 +10483,21 @@
       <w:pPr>
         <w:pStyle w:val="Prrafodelista"/>
         <w:ind w:left="1430" w:firstLine="0"/>
-      </w:pPr>
-    </w:p>
-    <w:p>
-      <w:r>
+        <w:rPr>
+          <w:highlight w:val="yellow"/>
+        </w:rPr>
+      </w:pPr>
+    </w:p>
+    <w:p>
+      <w:pPr>
+        <w:rPr>
+          <w:highlight w:val="yellow"/>
+        </w:rPr>
+      </w:pPr>
+      <w:r>
+        <w:rPr>
+          <w:highlight w:val="yellow"/>
+        </w:rPr>
         <w:t xml:space="preserve">4- Editar Cliente: </w:t>
       </w:r>
     </w:p>
@@ -8307,8 +10508,14 @@
           <w:ilvl w:val="0"/>
           <w:numId w:val="4"/>
         </w:numPr>
-      </w:pPr>
-      <w:r>
+        <w:rPr>
+          <w:highlight w:val="yellow"/>
+        </w:rPr>
+      </w:pPr>
+      <w:r>
+        <w:rPr>
+          <w:highlight w:val="yellow"/>
+        </w:rPr>
         <w:t xml:space="preserve">Ingresar al formulario de Clientes </w:t>
       </w:r>
     </w:p>
@@ -8319,8 +10526,14 @@
           <w:ilvl w:val="0"/>
           <w:numId w:val="4"/>
         </w:numPr>
-      </w:pPr>
-      <w:r>
+        <w:rPr>
+          <w:highlight w:val="yellow"/>
+        </w:rPr>
+      </w:pPr>
+      <w:r>
+        <w:rPr>
+          <w:highlight w:val="yellow"/>
+        </w:rPr>
         <w:t>Seleccionar el Cliente a editar</w:t>
       </w:r>
     </w:p>
@@ -8331,8 +10544,14 @@
           <w:ilvl w:val="0"/>
           <w:numId w:val="4"/>
         </w:numPr>
-      </w:pPr>
-      <w:r>
+        <w:rPr>
+          <w:highlight w:val="yellow"/>
+        </w:rPr>
+      </w:pPr>
+      <w:r>
+        <w:rPr>
+          <w:highlight w:val="yellow"/>
+        </w:rPr>
         <w:t xml:space="preserve">Dar clic en Editar </w:t>
       </w:r>
     </w:p>
@@ -8343,8 +10562,14 @@
           <w:ilvl w:val="0"/>
           <w:numId w:val="4"/>
         </w:numPr>
-      </w:pPr>
-      <w:r>
+        <w:rPr>
+          <w:highlight w:val="yellow"/>
+        </w:rPr>
+      </w:pPr>
+      <w:r>
+        <w:rPr>
+          <w:highlight w:val="yellow"/>
+        </w:rPr>
         <w:t xml:space="preserve">Modificar los datos a actualizar </w:t>
       </w:r>
     </w:p>
@@ -8355,13 +10580,27 @@
           <w:ilvl w:val="0"/>
           <w:numId w:val="4"/>
         </w:numPr>
-      </w:pPr>
-      <w:r>
+        <w:rPr>
+          <w:highlight w:val="yellow"/>
+        </w:rPr>
+      </w:pPr>
+      <w:r>
+        <w:rPr>
+          <w:highlight w:val="yellow"/>
+        </w:rPr>
         <w:t>Dar clic en Actualizar</w:t>
       </w:r>
     </w:p>
     <w:p>
-      <w:r>
+      <w:pPr>
+        <w:rPr>
+          <w:highlight w:val="yellow"/>
+        </w:rPr>
+      </w:pPr>
+      <w:r>
+        <w:rPr>
+          <w:highlight w:val="yellow"/>
+        </w:rPr>
         <w:t xml:space="preserve">5- Agregar Contrato: </w:t>
       </w:r>
     </w:p>
@@ -8372,8 +10611,14 @@
           <w:ilvl w:val="0"/>
           <w:numId w:val="6"/>
         </w:numPr>
-      </w:pPr>
-      <w:r>
+        <w:rPr>
+          <w:highlight w:val="yellow"/>
+        </w:rPr>
+      </w:pPr>
+      <w:r>
+        <w:rPr>
+          <w:highlight w:val="yellow"/>
+        </w:rPr>
         <w:t xml:space="preserve">Ingresar al formulario de Contratos </w:t>
       </w:r>
     </w:p>
@@ -8384,8 +10629,14 @@
           <w:ilvl w:val="0"/>
           <w:numId w:val="6"/>
         </w:numPr>
-      </w:pPr>
-      <w:r>
+        <w:rPr>
+          <w:highlight w:val="yellow"/>
+        </w:rPr>
+      </w:pPr>
+      <w:r>
+        <w:rPr>
+          <w:highlight w:val="yellow"/>
+        </w:rPr>
         <w:t xml:space="preserve">Dar clic en Agregar </w:t>
       </w:r>
     </w:p>
@@ -8396,8 +10647,14 @@
           <w:ilvl w:val="0"/>
           <w:numId w:val="6"/>
         </w:numPr>
-      </w:pPr>
-      <w:r>
+        <w:rPr>
+          <w:highlight w:val="yellow"/>
+        </w:rPr>
+      </w:pPr>
+      <w:r>
+        <w:rPr>
+          <w:highlight w:val="yellow"/>
+        </w:rPr>
         <w:t xml:space="preserve">Seleccionar el Cliente y luego clic en Aceptar </w:t>
       </w:r>
     </w:p>
@@ -8408,8 +10665,14 @@
           <w:ilvl w:val="0"/>
           <w:numId w:val="6"/>
         </w:numPr>
-      </w:pPr>
-      <w:r>
+        <w:rPr>
+          <w:highlight w:val="yellow"/>
+        </w:rPr>
+      </w:pPr>
+      <w:r>
+        <w:rPr>
+          <w:highlight w:val="yellow"/>
+        </w:rPr>
         <w:t xml:space="preserve">Digitar datos del Contrato </w:t>
       </w:r>
     </w:p>
@@ -8420,14 +10683,34 @@
           <w:ilvl w:val="0"/>
           <w:numId w:val="6"/>
         </w:numPr>
-      </w:pPr>
-      <w:r>
+        <w:rPr>
+          <w:highlight w:val="yellow"/>
+        </w:rPr>
+      </w:pPr>
+      <w:r>
+        <w:rPr>
+          <w:highlight w:val="yellow"/>
+        </w:rPr>
         <w:t xml:space="preserve">Dar clic en Guardar </w:t>
       </w:r>
     </w:p>
-    <w:p/>
-    <w:p>
-      <w:r>
+    <w:p>
+      <w:pPr>
+        <w:rPr>
+          <w:highlight w:val="yellow"/>
+        </w:rPr>
+      </w:pPr>
+    </w:p>
+    <w:p>
+      <w:pPr>
+        <w:rPr>
+          <w:highlight w:val="yellow"/>
+        </w:rPr>
+      </w:pPr>
+      <w:r>
+        <w:rPr>
+          <w:highlight w:val="yellow"/>
+        </w:rPr>
         <w:t xml:space="preserve">6- Editar Contrato: </w:t>
       </w:r>
     </w:p>
@@ -8438,9 +10721,14 @@
           <w:ilvl w:val="0"/>
           <w:numId w:val="5"/>
         </w:numPr>
-      </w:pPr>
-      <w:r>
-        <w:lastRenderedPageBreak/>
+        <w:rPr>
+          <w:highlight w:val="yellow"/>
+        </w:rPr>
+      </w:pPr>
+      <w:r>
+        <w:rPr>
+          <w:highlight w:val="yellow"/>
+        </w:rPr>
         <w:t xml:space="preserve">Ingresar al formulario de Contratos </w:t>
       </w:r>
     </w:p>
@@ -8451,8 +10739,14 @@
           <w:ilvl w:val="0"/>
           <w:numId w:val="5"/>
         </w:numPr>
-      </w:pPr>
-      <w:r>
+        <w:rPr>
+          <w:highlight w:val="yellow"/>
+        </w:rPr>
+      </w:pPr>
+      <w:r>
+        <w:rPr>
+          <w:highlight w:val="yellow"/>
+        </w:rPr>
         <w:t>Seleccionar Contrato</w:t>
       </w:r>
     </w:p>
@@ -8463,8 +10757,14 @@
           <w:ilvl w:val="0"/>
           <w:numId w:val="5"/>
         </w:numPr>
-      </w:pPr>
-      <w:r>
+        <w:rPr>
+          <w:highlight w:val="yellow"/>
+        </w:rPr>
+      </w:pPr>
+      <w:r>
+        <w:rPr>
+          <w:highlight w:val="yellow"/>
+        </w:rPr>
         <w:t xml:space="preserve">Dar clic en Editar </w:t>
       </w:r>
     </w:p>
@@ -8475,8 +10775,14 @@
           <w:ilvl w:val="0"/>
           <w:numId w:val="5"/>
         </w:numPr>
-      </w:pPr>
-      <w:r>
+        <w:rPr>
+          <w:highlight w:val="yellow"/>
+        </w:rPr>
+      </w:pPr>
+      <w:r>
+        <w:rPr>
+          <w:highlight w:val="yellow"/>
+        </w:rPr>
         <w:t xml:space="preserve">Modificar los datos a actualizar </w:t>
       </w:r>
     </w:p>
@@ -8487,8 +10793,14 @@
           <w:ilvl w:val="0"/>
           <w:numId w:val="5"/>
         </w:numPr>
-      </w:pPr>
-      <w:r>
+        <w:rPr>
+          <w:highlight w:val="yellow"/>
+        </w:rPr>
+      </w:pPr>
+      <w:r>
+        <w:rPr>
+          <w:highlight w:val="yellow"/>
+        </w:rPr>
         <w:t>Dar clic en Actualizar</w:t>
       </w:r>
     </w:p>
@@ -8500,11 +10812,11 @@
       <w:r>
         <w:t xml:space="preserve"> </w:t>
       </w:r>
-      <w:bookmarkStart w:id="31" w:name="_Toc69308015"/>
+      <w:bookmarkStart w:id="32" w:name="_Toc69308015"/>
       <w:r>
         <w:t>2.3.4 Diagramas de casos de uso</w:t>
       </w:r>
-      <w:bookmarkEnd w:id="31"/>
+      <w:bookmarkEnd w:id="32"/>
       <w:r>
         <w:t xml:space="preserve"> </w:t>
       </w:r>
@@ -8634,7 +10946,6 @@
           <w:noProof/>
           <w:lang w:val="es-ES" w:eastAsia="es-ES"/>
         </w:rPr>
-        <w:lastRenderedPageBreak/>
         <w:drawing>
           <wp:inline distT="0" distB="0" distL="0" distR="0" wp14:anchorId="07836DEA" wp14:editId="09727726">
             <wp:extent cx="2771775" cy="3533775"/>
@@ -8861,8 +11172,8 @@
         <w:pStyle w:val="Ttulo2"/>
         <w:ind w:left="0" w:firstLine="0"/>
       </w:pPr>
-      <w:bookmarkStart w:id="32" w:name="_Toc66814635"/>
-      <w:bookmarkStart w:id="33" w:name="_Toc69308016"/>
+      <w:bookmarkStart w:id="33" w:name="_Toc66814635"/>
+      <w:bookmarkStart w:id="34" w:name="_Toc69308016"/>
       <w:r>
         <w:lastRenderedPageBreak/>
         <w:t>2</w:t>
@@ -8876,8 +11187,8 @@
       <w:r>
         <w:t>nálisis de procesos de la empresa</w:t>
       </w:r>
-      <w:bookmarkEnd w:id="32"/>
       <w:bookmarkEnd w:id="33"/>
+      <w:bookmarkEnd w:id="34"/>
       <w:r>
         <w:t xml:space="preserve"> </w:t>
       </w:r>
@@ -8886,8 +11197,8 @@
       <w:pPr>
         <w:pStyle w:val="Ttulo3"/>
       </w:pPr>
-      <w:bookmarkStart w:id="34" w:name="_Toc66814636"/>
-      <w:bookmarkStart w:id="35" w:name="_Toc69308017"/>
+      <w:bookmarkStart w:id="35" w:name="_Toc66814636"/>
+      <w:bookmarkStart w:id="36" w:name="_Toc69308017"/>
       <w:r>
         <w:rPr>
           <w:noProof/>
@@ -8953,8 +11264,8 @@
       <w:r>
         <w:t>2.4.1 Diagramas de procesos de negocio</w:t>
       </w:r>
-      <w:bookmarkEnd w:id="34"/>
       <w:bookmarkEnd w:id="35"/>
+      <w:bookmarkEnd w:id="36"/>
       <w:r>
         <w:t xml:space="preserve"> </w:t>
       </w:r>
@@ -8979,8 +11290,8 @@
         <w:pStyle w:val="Ttulo2"/>
         <w:ind w:left="0" w:firstLine="0"/>
       </w:pPr>
-      <w:bookmarkStart w:id="36" w:name="_Toc66814637"/>
-      <w:bookmarkStart w:id="37" w:name="_Toc69308018"/>
+      <w:bookmarkStart w:id="37" w:name="_Toc66814637"/>
+      <w:bookmarkStart w:id="38" w:name="_Toc69308018"/>
       <w:r>
         <w:lastRenderedPageBreak/>
         <w:t xml:space="preserve">2.5 </w:t>
@@ -8991,8 +11302,8 @@
       <w:r>
         <w:t>nálisis de la decisión</w:t>
       </w:r>
-      <w:bookmarkEnd w:id="36"/>
       <w:bookmarkEnd w:id="37"/>
+      <w:bookmarkEnd w:id="38"/>
       <w:r>
         <w:t xml:space="preserve"> </w:t>
       </w:r>
@@ -9004,13 +11315,13 @@
       <w:r>
         <w:t xml:space="preserve"> </w:t>
       </w:r>
-      <w:bookmarkStart w:id="38" w:name="_Toc66814638"/>
-      <w:bookmarkStart w:id="39" w:name="_Toc69308019"/>
+      <w:bookmarkStart w:id="39" w:name="_Toc66814638"/>
+      <w:bookmarkStart w:id="40" w:name="_Toc69308019"/>
       <w:r>
         <w:t>2.5.1 Soluciones del problema</w:t>
       </w:r>
-      <w:bookmarkEnd w:id="38"/>
       <w:bookmarkEnd w:id="39"/>
+      <w:bookmarkEnd w:id="40"/>
       <w:r>
         <w:t xml:space="preserve"> </w:t>
       </w:r>
@@ -9651,8 +11962,8 @@
       <w:pPr>
         <w:pStyle w:val="Ttulo3"/>
       </w:pPr>
-      <w:bookmarkStart w:id="40" w:name="_Toc66814639"/>
-      <w:bookmarkStart w:id="41" w:name="_Toc69308020"/>
+      <w:bookmarkStart w:id="41" w:name="_Toc66814639"/>
+      <w:bookmarkStart w:id="42" w:name="_Toc69308020"/>
     </w:p>
     <w:p>
       <w:pPr>
@@ -9662,8 +11973,8 @@
       <w:r>
         <w:t>2.5.2 Vialidad de cada solución</w:t>
       </w:r>
-      <w:bookmarkEnd w:id="40"/>
       <w:bookmarkEnd w:id="41"/>
+      <w:bookmarkEnd w:id="42"/>
       <w:r>
         <w:t xml:space="preserve"> </w:t>
       </w:r>
@@ -11168,11 +13479,11 @@
         <w:pStyle w:val="Ttulo3"/>
         <w:ind w:left="0" w:firstLine="708"/>
       </w:pPr>
-      <w:bookmarkStart w:id="42" w:name="_Toc69308021"/>
+      <w:bookmarkStart w:id="43" w:name="_Toc69308021"/>
       <w:r>
         <w:t>2.5.3 Determinar la solución del problema</w:t>
       </w:r>
-      <w:bookmarkEnd w:id="42"/>
+      <w:bookmarkEnd w:id="43"/>
     </w:p>
     <w:p/>
     <w:p>
@@ -13291,16 +15602,7 @@
           <w:rFonts w:eastAsia="Times New Roman"/>
           <w:lang w:val="es-ES" w:eastAsia="es-ES"/>
         </w:rPr>
-        <w:t>ANEX</w:t>
-      </w:r>
-      <w:bookmarkStart w:id="43" w:name="_GoBack"/>
-      <w:bookmarkEnd w:id="43"/>
-      <w:r>
-        <w:rPr>
-          <w:rFonts w:eastAsia="Times New Roman"/>
-          <w:lang w:val="es-ES" w:eastAsia="es-ES"/>
-        </w:rPr>
-        <w:t xml:space="preserve">OS </w:t>
+        <w:t xml:space="preserve">ANEXOS </w:t>
       </w:r>
     </w:p>
     <w:p>
@@ -16947,7 +19249,7 @@
 </file>
 
 <file path=customXml/itemProps1.xml><?xml version="1.0" encoding="utf-8"?>
-<ds:datastoreItem xmlns:ds="http://schemas.openxmlformats.org/officeDocument/2006/customXml" ds:itemID="{7571B275-7E24-4E39-9865-0B9FA8F1D7F3}">
+<ds:datastoreItem xmlns:ds="http://schemas.openxmlformats.org/officeDocument/2006/customXml" ds:itemID="{16AA319E-0540-4417-B07C-09BE3ACA2F9A}">
   <ds:schemaRefs>
     <ds:schemaRef ds:uri="http://schemas.openxmlformats.org/officeDocument/2006/bibliography"/>
   </ds:schemaRefs>

</xml_diff>

<commit_message>
falta los diagramas de caso de uso
</commit_message>
<xml_diff>
--- a/Proyecto de Analisis para Sistema de Control de Servicios Funerarios.docx
+++ b/Proyecto de Analisis para Sistema de Control de Servicios Funerarios.docx
@@ -8857,8 +8857,6 @@
           <w:lang w:val="es-ES"/>
         </w:rPr>
       </w:pPr>
-      <w:bookmarkStart w:id="24" w:name="_GoBack"/>
-      <w:bookmarkEnd w:id="24"/>
       <w:r>
         <w:rPr>
           <w:lang w:val="es-ES"/>
@@ -9164,11 +9162,11 @@
         <w:pStyle w:val="Ttulo3"/>
         <w:ind w:left="0" w:firstLine="708"/>
       </w:pPr>
-      <w:bookmarkStart w:id="25" w:name="_Toc69308013"/>
+      <w:bookmarkStart w:id="24" w:name="_Toc69308013"/>
       <w:r>
         <w:t>2.3.2 Lista de requerimientos</w:t>
       </w:r>
-      <w:bookmarkEnd w:id="25"/>
+      <w:bookmarkEnd w:id="24"/>
       <w:r>
         <w:t xml:space="preserve"> </w:t>
       </w:r>
@@ -9299,14 +9297,14 @@
         <w:pStyle w:val="Ttulo4"/>
         <w:ind w:firstLine="350"/>
       </w:pPr>
-      <w:bookmarkStart w:id="26" w:name="_Toc69168174"/>
+      <w:bookmarkStart w:id="25" w:name="_Toc69168174"/>
       <w:r>
         <w:t>2.3.2.</w:t>
       </w:r>
       <w:r>
         <w:t>1 Requisitos de Rendimiento</w:t>
       </w:r>
-      <w:bookmarkEnd w:id="26"/>
+      <w:bookmarkEnd w:id="25"/>
     </w:p>
     <w:p/>
     <w:p>
@@ -9355,14 +9353,14 @@
         <w:pStyle w:val="Ttulo4"/>
         <w:ind w:firstLine="350"/>
       </w:pPr>
-      <w:bookmarkStart w:id="27" w:name="_Toc69168175"/>
+      <w:bookmarkStart w:id="26" w:name="_Toc69168175"/>
       <w:r>
         <w:t>2.3.2.</w:t>
       </w:r>
       <w:r>
         <w:t>2 Seguridad</w:t>
       </w:r>
-      <w:bookmarkEnd w:id="27"/>
+      <w:bookmarkEnd w:id="26"/>
     </w:p>
     <w:p/>
     <w:p>
@@ -9444,7 +9442,7 @@
         <w:pStyle w:val="Ttulo4"/>
         <w:ind w:firstLine="350"/>
       </w:pPr>
-      <w:bookmarkStart w:id="28" w:name="_Toc69168176"/>
+      <w:bookmarkStart w:id="27" w:name="_Toc69168176"/>
       <w:r>
         <w:lastRenderedPageBreak/>
         <w:t>2.3.2.</w:t>
@@ -9452,7 +9450,7 @@
       <w:r>
         <w:t>3 Fiabilidad</w:t>
       </w:r>
-      <w:bookmarkEnd w:id="28"/>
+      <w:bookmarkEnd w:id="27"/>
     </w:p>
     <w:p>
       <w:pPr>
@@ -9485,14 +9483,14 @@
         <w:pStyle w:val="Ttulo4"/>
         <w:ind w:firstLine="696"/>
       </w:pPr>
-      <w:bookmarkStart w:id="29" w:name="_Toc69168177"/>
+      <w:bookmarkStart w:id="28" w:name="_Toc69168177"/>
       <w:r>
         <w:t>2.3.2.</w:t>
       </w:r>
       <w:r>
         <w:t>4 Disponibilidad</w:t>
       </w:r>
-      <w:bookmarkEnd w:id="29"/>
+      <w:bookmarkEnd w:id="28"/>
     </w:p>
     <w:p>
       <w:pPr>
@@ -9558,14 +9556,14 @@
         <w:pStyle w:val="Ttulo4"/>
         <w:ind w:firstLine="696"/>
       </w:pPr>
-      <w:bookmarkStart w:id="30" w:name="_Toc69168178"/>
+      <w:bookmarkStart w:id="29" w:name="_Toc69168178"/>
       <w:r>
         <w:t>2.3.2.</w:t>
       </w:r>
       <w:r>
         <w:t>5 Portabilidad</w:t>
       </w:r>
-      <w:bookmarkEnd w:id="30"/>
+      <w:bookmarkEnd w:id="29"/>
     </w:p>
     <w:p>
       <w:pPr>
@@ -9585,11 +9583,11 @@
       <w:r>
         <w:t xml:space="preserve"> </w:t>
       </w:r>
-      <w:bookmarkStart w:id="31" w:name="_Toc69308014"/>
+      <w:bookmarkStart w:id="30" w:name="_Toc69308014"/>
       <w:r>
         <w:t>2.3.3 Casos de uso</w:t>
       </w:r>
-      <w:bookmarkEnd w:id="31"/>
+      <w:bookmarkEnd w:id="30"/>
       <w:r>
         <w:t xml:space="preserve"> </w:t>
       </w:r>
@@ -10821,360 +10819,22 @@
       <w:r>
         <w:t xml:space="preserve"> </w:t>
       </w:r>
-      <w:bookmarkStart w:id="32" w:name="_Toc69308015"/>
+      <w:bookmarkStart w:id="31" w:name="_Toc69308015"/>
       <w:r>
         <w:t>2.3.4 Diagramas de casos de uso</w:t>
       </w:r>
+      <w:bookmarkEnd w:id="31"/>
+      <w:r>
+        <w:t xml:space="preserve"> </w:t>
+      </w:r>
+    </w:p>
+    <w:p/>
+    <w:p/>
+    <w:p>
+      <w:bookmarkStart w:id="32" w:name="_GoBack"/>
       <w:bookmarkEnd w:id="32"/>
-      <w:r>
-        <w:t xml:space="preserve"> </w:t>
-      </w:r>
     </w:p>
     <w:p/>
-    <w:p>
-      <w:r>
-        <w:t xml:space="preserve">1- Iniciar sesión: </w:t>
-      </w:r>
-    </w:p>
-    <w:p/>
-    <w:p>
-      <w:r>
-        <w:rPr>
-          <w:noProof/>
-          <w:lang w:val="es-ES" w:eastAsia="es-ES"/>
-        </w:rPr>
-        <w:lastRenderedPageBreak/>
-        <w:drawing>
-          <wp:inline distT="0" distB="0" distL="0" distR="0" wp14:anchorId="59A0EFAD" wp14:editId="371EA17A">
-            <wp:extent cx="2771775" cy="2771775"/>
-            <wp:effectExtent l="0" t="0" r="9525" b="9525"/>
-            <wp:docPr id="4" name="Imagen 4"/>
-            <wp:cNvGraphicFramePr>
-              <a:graphicFrameLocks xmlns:a="http://schemas.openxmlformats.org/drawingml/2006/main" noChangeAspect="1"/>
-            </wp:cNvGraphicFramePr>
-            <a:graphic xmlns:a="http://schemas.openxmlformats.org/drawingml/2006/main">
-              <a:graphicData uri="http://schemas.openxmlformats.org/drawingml/2006/picture">
-                <pic:pic xmlns:pic="http://schemas.openxmlformats.org/drawingml/2006/picture">
-                  <pic:nvPicPr>
-                    <pic:cNvPr id="4" name="iniciar sesion.png"/>
-                    <pic:cNvPicPr/>
-                  </pic:nvPicPr>
-                  <pic:blipFill>
-                    <a:blip r:embed="rId9">
-                      <a:extLst>
-                        <a:ext uri="{28A0092B-C50C-407E-A947-70E740481C1C}">
-                          <a14:useLocalDpi xmlns:a14="http://schemas.microsoft.com/office/drawing/2010/main" val="0"/>
-                        </a:ext>
-                      </a:extLst>
-                    </a:blip>
-                    <a:stretch>
-                      <a:fillRect/>
-                    </a:stretch>
-                  </pic:blipFill>
-                  <pic:spPr>
-                    <a:xfrm>
-                      <a:off x="0" y="0"/>
-                      <a:ext cx="2771775" cy="2771775"/>
-                    </a:xfrm>
-                    <a:prstGeom prst="rect">
-                      <a:avLst/>
-                    </a:prstGeom>
-                  </pic:spPr>
-                </pic:pic>
-              </a:graphicData>
-            </a:graphic>
-          </wp:inline>
-        </w:drawing>
-      </w:r>
-    </w:p>
-    <w:p/>
-    <w:p>
-      <w:r>
-        <w:t xml:space="preserve">2- Cerrar sesión: </w:t>
-      </w:r>
-    </w:p>
-    <w:p/>
-    <w:p>
-      <w:r>
-        <w:rPr>
-          <w:noProof/>
-          <w:lang w:val="es-ES" w:eastAsia="es-ES"/>
-        </w:rPr>
-        <w:drawing>
-          <wp:inline distT="0" distB="0" distL="0" distR="0" wp14:anchorId="6FAFD71D" wp14:editId="4A1F0F68">
-            <wp:extent cx="2771775" cy="1628775"/>
-            <wp:effectExtent l="0" t="0" r="9525" b="9525"/>
-            <wp:docPr id="9" name="Imagen 9"/>
-            <wp:cNvGraphicFramePr>
-              <a:graphicFrameLocks xmlns:a="http://schemas.openxmlformats.org/drawingml/2006/main" noChangeAspect="1"/>
-            </wp:cNvGraphicFramePr>
-            <a:graphic xmlns:a="http://schemas.openxmlformats.org/drawingml/2006/main">
-              <a:graphicData uri="http://schemas.openxmlformats.org/drawingml/2006/picture">
-                <pic:pic xmlns:pic="http://schemas.openxmlformats.org/drawingml/2006/picture">
-                  <pic:nvPicPr>
-                    <pic:cNvPr id="9" name="Cerrar Sesion.png"/>
-                    <pic:cNvPicPr/>
-                  </pic:nvPicPr>
-                  <pic:blipFill>
-                    <a:blip r:embed="rId10">
-                      <a:extLst>
-                        <a:ext uri="{28A0092B-C50C-407E-A947-70E740481C1C}">
-                          <a14:useLocalDpi xmlns:a14="http://schemas.microsoft.com/office/drawing/2010/main" val="0"/>
-                        </a:ext>
-                      </a:extLst>
-                    </a:blip>
-                    <a:stretch>
-                      <a:fillRect/>
-                    </a:stretch>
-                  </pic:blipFill>
-                  <pic:spPr>
-                    <a:xfrm>
-                      <a:off x="0" y="0"/>
-                      <a:ext cx="2771775" cy="1628775"/>
-                    </a:xfrm>
-                    <a:prstGeom prst="rect">
-                      <a:avLst/>
-                    </a:prstGeom>
-                  </pic:spPr>
-                </pic:pic>
-              </a:graphicData>
-            </a:graphic>
-          </wp:inline>
-        </w:drawing>
-      </w:r>
-    </w:p>
-    <w:p/>
-    <w:p>
-      <w:r>
-        <w:t xml:space="preserve">3- Agregar Cliente: </w:t>
-      </w:r>
-    </w:p>
-    <w:p/>
-    <w:p>
-      <w:r>
-        <w:rPr>
-          <w:noProof/>
-          <w:lang w:val="es-ES" w:eastAsia="es-ES"/>
-        </w:rPr>
-        <w:lastRenderedPageBreak/>
-        <w:drawing>
-          <wp:inline distT="0" distB="0" distL="0" distR="0" wp14:anchorId="07836DEA" wp14:editId="09727726">
-            <wp:extent cx="2771775" cy="3533775"/>
-            <wp:effectExtent l="0" t="0" r="9525" b="9525"/>
-            <wp:docPr id="5" name="Imagen 5"/>
-            <wp:cNvGraphicFramePr>
-              <a:graphicFrameLocks xmlns:a="http://schemas.openxmlformats.org/drawingml/2006/main" noChangeAspect="1"/>
-            </wp:cNvGraphicFramePr>
-            <a:graphic xmlns:a="http://schemas.openxmlformats.org/drawingml/2006/main">
-              <a:graphicData uri="http://schemas.openxmlformats.org/drawingml/2006/picture">
-                <pic:pic xmlns:pic="http://schemas.openxmlformats.org/drawingml/2006/picture">
-                  <pic:nvPicPr>
-                    <pic:cNvPr id="5" name="Agregar cliente.png"/>
-                    <pic:cNvPicPr/>
-                  </pic:nvPicPr>
-                  <pic:blipFill>
-                    <a:blip r:embed="rId11">
-                      <a:extLst>
-                        <a:ext uri="{28A0092B-C50C-407E-A947-70E740481C1C}">
-                          <a14:useLocalDpi xmlns:a14="http://schemas.microsoft.com/office/drawing/2010/main" val="0"/>
-                        </a:ext>
-                      </a:extLst>
-                    </a:blip>
-                    <a:stretch>
-                      <a:fillRect/>
-                    </a:stretch>
-                  </pic:blipFill>
-                  <pic:spPr>
-                    <a:xfrm>
-                      <a:off x="0" y="0"/>
-                      <a:ext cx="2771775" cy="3533775"/>
-                    </a:xfrm>
-                    <a:prstGeom prst="rect">
-                      <a:avLst/>
-                    </a:prstGeom>
-                  </pic:spPr>
-                </pic:pic>
-              </a:graphicData>
-            </a:graphic>
-          </wp:inline>
-        </w:drawing>
-      </w:r>
-    </w:p>
-    <w:p/>
-    <w:p>
-      <w:r>
-        <w:t xml:space="preserve">4- Editar Cliente: </w:t>
-      </w:r>
-    </w:p>
-    <w:p/>
-    <w:p>
-      <w:r>
-        <w:rPr>
-          <w:noProof/>
-          <w:lang w:val="es-ES" w:eastAsia="es-ES"/>
-        </w:rPr>
-        <w:lastRenderedPageBreak/>
-        <w:drawing>
-          <wp:inline distT="0" distB="0" distL="0" distR="0" wp14:anchorId="41C304C0" wp14:editId="16514DB4">
-            <wp:extent cx="2771775" cy="4200525"/>
-            <wp:effectExtent l="0" t="0" r="9525" b="9525"/>
-            <wp:docPr id="6" name="Imagen 6"/>
-            <wp:cNvGraphicFramePr>
-              <a:graphicFrameLocks xmlns:a="http://schemas.openxmlformats.org/drawingml/2006/main" noChangeAspect="1"/>
-            </wp:cNvGraphicFramePr>
-            <a:graphic xmlns:a="http://schemas.openxmlformats.org/drawingml/2006/main">
-              <a:graphicData uri="http://schemas.openxmlformats.org/drawingml/2006/picture">
-                <pic:pic xmlns:pic="http://schemas.openxmlformats.org/drawingml/2006/picture">
-                  <pic:nvPicPr>
-                    <pic:cNvPr id="6" name="Editar cliente.png"/>
-                    <pic:cNvPicPr/>
-                  </pic:nvPicPr>
-                  <pic:blipFill>
-                    <a:blip r:embed="rId12">
-                      <a:extLst>
-                        <a:ext uri="{28A0092B-C50C-407E-A947-70E740481C1C}">
-                          <a14:useLocalDpi xmlns:a14="http://schemas.microsoft.com/office/drawing/2010/main" val="0"/>
-                        </a:ext>
-                      </a:extLst>
-                    </a:blip>
-                    <a:stretch>
-                      <a:fillRect/>
-                    </a:stretch>
-                  </pic:blipFill>
-                  <pic:spPr>
-                    <a:xfrm>
-                      <a:off x="0" y="0"/>
-                      <a:ext cx="2771775" cy="4200525"/>
-                    </a:xfrm>
-                    <a:prstGeom prst="rect">
-                      <a:avLst/>
-                    </a:prstGeom>
-                  </pic:spPr>
-                </pic:pic>
-              </a:graphicData>
-            </a:graphic>
-          </wp:inline>
-        </w:drawing>
-      </w:r>
-    </w:p>
-    <w:p/>
-    <w:p>
-      <w:r>
-        <w:t xml:space="preserve">5- Agregar Contrato: </w:t>
-      </w:r>
-    </w:p>
-    <w:p>
-      <w:pPr>
-        <w:ind w:left="0" w:firstLine="0"/>
-      </w:pPr>
-    </w:p>
-    <w:p>
-      <w:r>
-        <w:rPr>
-          <w:noProof/>
-          <w:lang w:val="es-ES" w:eastAsia="es-ES"/>
-        </w:rPr>
-        <w:lastRenderedPageBreak/>
-        <w:drawing>
-          <wp:inline distT="0" distB="0" distL="0" distR="0" wp14:anchorId="19DCEFC8" wp14:editId="7583F640">
-            <wp:extent cx="2771775" cy="4200525"/>
-            <wp:effectExtent l="0" t="0" r="9525" b="9525"/>
-            <wp:docPr id="7" name="Imagen 7"/>
-            <wp:cNvGraphicFramePr>
-              <a:graphicFrameLocks xmlns:a="http://schemas.openxmlformats.org/drawingml/2006/main" noChangeAspect="1"/>
-            </wp:cNvGraphicFramePr>
-            <a:graphic xmlns:a="http://schemas.openxmlformats.org/drawingml/2006/main">
-              <a:graphicData uri="http://schemas.openxmlformats.org/drawingml/2006/picture">
-                <pic:pic xmlns:pic="http://schemas.openxmlformats.org/drawingml/2006/picture">
-                  <pic:nvPicPr>
-                    <pic:cNvPr id="7" name="Agregar contrato.png"/>
-                    <pic:cNvPicPr/>
-                  </pic:nvPicPr>
-                  <pic:blipFill>
-                    <a:blip r:embed="rId13">
-                      <a:extLst>
-                        <a:ext uri="{28A0092B-C50C-407E-A947-70E740481C1C}">
-                          <a14:useLocalDpi xmlns:a14="http://schemas.microsoft.com/office/drawing/2010/main" val="0"/>
-                        </a:ext>
-                      </a:extLst>
-                    </a:blip>
-                    <a:stretch>
-                      <a:fillRect/>
-                    </a:stretch>
-                  </pic:blipFill>
-                  <pic:spPr>
-                    <a:xfrm>
-                      <a:off x="0" y="0"/>
-                      <a:ext cx="2771775" cy="4200525"/>
-                    </a:xfrm>
-                    <a:prstGeom prst="rect">
-                      <a:avLst/>
-                    </a:prstGeom>
-                  </pic:spPr>
-                </pic:pic>
-              </a:graphicData>
-            </a:graphic>
-          </wp:inline>
-        </w:drawing>
-      </w:r>
-    </w:p>
-    <w:p/>
-    <w:p>
-      <w:r>
-        <w:t xml:space="preserve">6- Editar Contrato: </w:t>
-      </w:r>
-    </w:p>
-    <w:p/>
-    <w:p>
-      <w:r>
-        <w:rPr>
-          <w:noProof/>
-          <w:lang w:val="es-ES" w:eastAsia="es-ES"/>
-        </w:rPr>
-        <w:lastRenderedPageBreak/>
-        <w:drawing>
-          <wp:inline distT="0" distB="0" distL="0" distR="0" wp14:anchorId="7A600858" wp14:editId="5BDC9B30">
-            <wp:extent cx="2771775" cy="4200525"/>
-            <wp:effectExtent l="0" t="0" r="9525" b="9525"/>
-            <wp:docPr id="8" name="Imagen 8"/>
-            <wp:cNvGraphicFramePr>
-              <a:graphicFrameLocks xmlns:a="http://schemas.openxmlformats.org/drawingml/2006/main" noChangeAspect="1"/>
-            </wp:cNvGraphicFramePr>
-            <a:graphic xmlns:a="http://schemas.openxmlformats.org/drawingml/2006/main">
-              <a:graphicData uri="http://schemas.openxmlformats.org/drawingml/2006/picture">
-                <pic:pic xmlns:pic="http://schemas.openxmlformats.org/drawingml/2006/picture">
-                  <pic:nvPicPr>
-                    <pic:cNvPr id="8" name="Editar contrato.png"/>
-                    <pic:cNvPicPr/>
-                  </pic:nvPicPr>
-                  <pic:blipFill>
-                    <a:blip r:embed="rId14">
-                      <a:extLst>
-                        <a:ext uri="{28A0092B-C50C-407E-A947-70E740481C1C}">
-                          <a14:useLocalDpi xmlns:a14="http://schemas.microsoft.com/office/drawing/2010/main" val="0"/>
-                        </a:ext>
-                      </a:extLst>
-                    </a:blip>
-                    <a:stretch>
-                      <a:fillRect/>
-                    </a:stretch>
-                  </pic:blipFill>
-                  <pic:spPr>
-                    <a:xfrm>
-                      <a:off x="0" y="0"/>
-                      <a:ext cx="2771775" cy="4200525"/>
-                    </a:xfrm>
-                    <a:prstGeom prst="rect">
-                      <a:avLst/>
-                    </a:prstGeom>
-                  </pic:spPr>
-                </pic:pic>
-              </a:graphicData>
-            </a:graphic>
-          </wp:inline>
-        </w:drawing>
-      </w:r>
-    </w:p>
     <w:p/>
     <w:p/>
     <w:p/>
@@ -11241,7 +10901,7 @@
                     </pic:cNvPicPr>
                   </pic:nvPicPr>
                   <pic:blipFill>
-                    <a:blip r:embed="rId15">
+                    <a:blip r:embed="rId9">
                       <a:extLst>
                         <a:ext uri="{28A0092B-C50C-407E-A947-70E740481C1C}">
                           <a14:useLocalDpi xmlns:a14="http://schemas.microsoft.com/office/drawing/2010/main" val="0"/>
@@ -19260,7 +18920,7 @@
 </file>
 
 <file path=customXml/itemProps1.xml><?xml version="1.0" encoding="utf-8"?>
-<ds:datastoreItem xmlns:ds="http://schemas.openxmlformats.org/officeDocument/2006/customXml" ds:itemID="{E6BAE055-ED5C-4843-97C0-6BFDC98BA151}">
+<ds:datastoreItem xmlns:ds="http://schemas.openxmlformats.org/officeDocument/2006/customXml" ds:itemID="{BC0C096D-681E-471D-BA49-BFD88CCE609D}">
   <ds:schemaRefs>
     <ds:schemaRef ds:uri="http://schemas.openxmlformats.org/officeDocument/2006/bibliography"/>
   </ds:schemaRefs>

</xml_diff>